<commit_message>
UC2, UC3, UC4 feitos com algumas duvidas a vermelho...
</commit_message>
<xml_diff>
--- a/Casos de uso-Formato Completo.docx
+++ b/Casos de uso-Formato Completo.docx
@@ -20,8 +20,6 @@
         </w:rPr>
         <w:t>Casos de uso – Formato completo.</w:t>
       </w:r>
-      <w:bookmarkStart w:id="0" w:name="_GoBack"/>
-      <w:bookmarkEnd w:id="0"/>
     </w:p>
     <w:tbl>
       <w:tblPr>
@@ -442,6 +440,3326 @@
         </w:rPr>
       </w:pPr>
     </w:p>
+    <w:p>
+      <w:pPr>
+        <w:rPr>
+          <w:b/>
+          <w:sz w:val="36"/>
+          <w:szCs w:val="36"/>
+          <w:lang w:val="pt-PT"/>
+        </w:rPr>
+      </w:pPr>
+    </w:p>
+    <w:p>
+      <w:pPr>
+        <w:rPr>
+          <w:b/>
+          <w:sz w:val="36"/>
+          <w:szCs w:val="36"/>
+          <w:lang w:val="pt-PT"/>
+        </w:rPr>
+      </w:pPr>
+    </w:p>
+    <w:p>
+      <w:pPr>
+        <w:rPr>
+          <w:b/>
+          <w:sz w:val="36"/>
+          <w:szCs w:val="36"/>
+          <w:lang w:val="pt-PT"/>
+        </w:rPr>
+      </w:pPr>
+    </w:p>
+    <w:p>
+      <w:pPr>
+        <w:rPr>
+          <w:b/>
+          <w:sz w:val="36"/>
+          <w:szCs w:val="36"/>
+          <w:lang w:val="pt-PT"/>
+        </w:rPr>
+      </w:pPr>
+    </w:p>
+    <w:p>
+      <w:pPr>
+        <w:rPr>
+          <w:b/>
+          <w:sz w:val="36"/>
+          <w:szCs w:val="36"/>
+          <w:lang w:val="pt-PT"/>
+        </w:rPr>
+      </w:pPr>
+    </w:p>
+    <w:p>
+      <w:pPr>
+        <w:rPr>
+          <w:b/>
+          <w:sz w:val="36"/>
+          <w:szCs w:val="36"/>
+          <w:lang w:val="pt-PT"/>
+        </w:rPr>
+      </w:pPr>
+    </w:p>
+    <w:p>
+      <w:pPr>
+        <w:rPr>
+          <w:b/>
+          <w:sz w:val="36"/>
+          <w:szCs w:val="36"/>
+          <w:lang w:val="pt-PT"/>
+        </w:rPr>
+      </w:pPr>
+    </w:p>
+    <w:p>
+      <w:pPr>
+        <w:rPr>
+          <w:b/>
+          <w:sz w:val="36"/>
+          <w:szCs w:val="36"/>
+          <w:lang w:val="pt-PT"/>
+        </w:rPr>
+      </w:pPr>
+    </w:p>
+    <w:p>
+      <w:pPr>
+        <w:rPr>
+          <w:b/>
+          <w:sz w:val="36"/>
+          <w:szCs w:val="36"/>
+          <w:lang w:val="pt-PT"/>
+        </w:rPr>
+      </w:pPr>
+      <w:r>
+        <w:rPr>
+          <w:b/>
+          <w:sz w:val="36"/>
+          <w:szCs w:val="36"/>
+          <w:lang w:val="pt-PT"/>
+        </w:rPr>
+        <w:lastRenderedPageBreak/>
+        <w:t>UC2</w:t>
+      </w:r>
+    </w:p>
+    <w:tbl>
+      <w:tblPr>
+        <w:tblW w:w="9450" w:type="dxa"/>
+        <w:tblInd w:w="34" w:type="dxa"/>
+        <w:tblBorders>
+          <w:top w:val="single" w:sz="4" w:space="0" w:color="auto"/>
+          <w:left w:val="single" w:sz="4" w:space="0" w:color="auto"/>
+          <w:bottom w:val="single" w:sz="4" w:space="0" w:color="auto"/>
+          <w:right w:val="single" w:sz="4" w:space="0" w:color="auto"/>
+          <w:insideH w:val="single" w:sz="4" w:space="0" w:color="auto"/>
+          <w:insideV w:val="single" w:sz="4" w:space="0" w:color="auto"/>
+        </w:tblBorders>
+        <w:tblLook w:val="0000" w:firstRow="0" w:lastRow="0" w:firstColumn="0" w:lastColumn="0" w:noHBand="0" w:noVBand="0"/>
+      </w:tblPr>
+      <w:tblGrid>
+        <w:gridCol w:w="9450"/>
+      </w:tblGrid>
+      <w:tr>
+        <w:trPr>
+          <w:trHeight w:val="3570"/>
+        </w:trPr>
+        <w:tc>
+          <w:tcPr>
+            <w:tcW w:w="9450" w:type="dxa"/>
+          </w:tcPr>
+          <w:p>
+            <w:pPr>
+              <w:rPr>
+                <w:b/>
+                <w:sz w:val="28"/>
+                <w:szCs w:val="28"/>
+                <w:lang w:val="pt-PT"/>
+              </w:rPr>
+            </w:pPr>
+            <w:r>
+              <w:rPr>
+                <w:b/>
+                <w:sz w:val="28"/>
+                <w:szCs w:val="28"/>
+                <w:lang w:val="pt-PT"/>
+              </w:rPr>
+              <w:t>Ator principal</w:t>
+            </w:r>
+          </w:p>
+          <w:p>
+            <w:pPr>
+              <w:rPr>
+                <w:sz w:val="28"/>
+                <w:szCs w:val="28"/>
+                <w:lang w:val="pt-PT"/>
+              </w:rPr>
+            </w:pPr>
+            <w:r>
+              <w:rPr>
+                <w:sz w:val="28"/>
+                <w:szCs w:val="28"/>
+                <w:lang w:val="pt-PT"/>
+              </w:rPr>
+              <w:t>Organizador</w:t>
+            </w:r>
+            <w:r>
+              <w:rPr>
+                <w:sz w:val="28"/>
+                <w:szCs w:val="28"/>
+                <w:lang w:val="pt-PT"/>
+              </w:rPr>
+              <w:t>.</w:t>
+            </w:r>
+          </w:p>
+          <w:p>
+            <w:pPr>
+              <w:rPr>
+                <w:sz w:val="28"/>
+                <w:szCs w:val="28"/>
+                <w:lang w:val="pt-PT"/>
+              </w:rPr>
+            </w:pPr>
+          </w:p>
+          <w:p>
+            <w:pPr>
+              <w:rPr>
+                <w:b/>
+                <w:sz w:val="28"/>
+                <w:szCs w:val="28"/>
+                <w:lang w:val="pt-PT"/>
+              </w:rPr>
+            </w:pPr>
+            <w:r>
+              <w:rPr>
+                <w:b/>
+                <w:sz w:val="28"/>
+                <w:szCs w:val="28"/>
+                <w:lang w:val="pt-PT"/>
+              </w:rPr>
+              <w:t>Partes interessadas e seus interesses</w:t>
+            </w:r>
+          </w:p>
+          <w:p>
+            <w:pPr>
+              <w:rPr>
+                <w:color w:val="FF0000"/>
+                <w:sz w:val="28"/>
+                <w:szCs w:val="28"/>
+                <w:lang w:val="pt-PT"/>
+              </w:rPr>
+            </w:pPr>
+            <w:r>
+              <w:rPr>
+                <w:sz w:val="28"/>
+                <w:szCs w:val="28"/>
+                <w:lang w:val="pt-PT"/>
+              </w:rPr>
+              <w:t>Organizador: Pretende iniciar no sistema a definição de FAE</w:t>
+            </w:r>
+            <w:r>
+              <w:rPr>
+                <w:sz w:val="28"/>
+                <w:szCs w:val="28"/>
+                <w:lang w:val="pt-PT"/>
+              </w:rPr>
+              <w:t xml:space="preserve"> </w:t>
+            </w:r>
+            <w:r>
+              <w:rPr>
+                <w:color w:val="FF0000"/>
+                <w:sz w:val="28"/>
+                <w:szCs w:val="28"/>
+                <w:lang w:val="pt-PT"/>
+              </w:rPr>
+              <w:t xml:space="preserve">e </w:t>
+            </w:r>
+            <w:r>
+              <w:rPr>
+                <w:color w:val="FF0000"/>
+                <w:sz w:val="28"/>
+                <w:szCs w:val="28"/>
+                <w:lang w:val="pt-PT"/>
+              </w:rPr>
+              <w:t>seleccionar uma exposição das que foram disponibilizadas</w:t>
+            </w:r>
+          </w:p>
+          <w:p>
+            <w:pPr>
+              <w:rPr>
+                <w:sz w:val="28"/>
+                <w:szCs w:val="28"/>
+                <w:lang w:val="pt-PT"/>
+              </w:rPr>
+            </w:pPr>
+            <w:r>
+              <w:rPr>
+                <w:sz w:val="28"/>
+                <w:szCs w:val="28"/>
+                <w:lang w:val="pt-PT"/>
+              </w:rPr>
+              <w:t>Sistema: Pretende guardar registo da escolha do organizador relativamente aos FAE</w:t>
+            </w:r>
+            <w:r>
+              <w:rPr>
+                <w:sz w:val="28"/>
+                <w:szCs w:val="28"/>
+                <w:lang w:val="pt-PT"/>
+              </w:rPr>
+              <w:t xml:space="preserve"> relacionada com a escolha da exposição</w:t>
+            </w:r>
+          </w:p>
+          <w:p>
+            <w:pPr>
+              <w:rPr>
+                <w:sz w:val="28"/>
+                <w:szCs w:val="28"/>
+                <w:lang w:val="pt-PT"/>
+              </w:rPr>
+            </w:pPr>
+          </w:p>
+          <w:p>
+            <w:pPr>
+              <w:rPr>
+                <w:sz w:val="28"/>
+                <w:szCs w:val="28"/>
+                <w:lang w:val="pt-PT"/>
+              </w:rPr>
+            </w:pPr>
+          </w:p>
+          <w:p>
+            <w:pPr>
+              <w:rPr>
+                <w:b/>
+                <w:sz w:val="28"/>
+                <w:szCs w:val="28"/>
+                <w:lang w:val="pt-PT"/>
+              </w:rPr>
+            </w:pPr>
+            <w:r>
+              <w:rPr>
+                <w:b/>
+                <w:sz w:val="28"/>
+                <w:szCs w:val="28"/>
+                <w:lang w:val="pt-PT"/>
+              </w:rPr>
+              <w:t>Pré condições</w:t>
+            </w:r>
+          </w:p>
+          <w:p>
+            <w:pPr>
+              <w:rPr>
+                <w:sz w:val="28"/>
+                <w:szCs w:val="28"/>
+                <w:lang w:val="pt-PT"/>
+              </w:rPr>
+            </w:pPr>
+            <w:r>
+              <w:rPr>
+                <w:sz w:val="28"/>
+                <w:szCs w:val="28"/>
+                <w:lang w:val="pt-PT"/>
+              </w:rPr>
+              <w:t>Definição de FAE não iniciado.</w:t>
+            </w:r>
+          </w:p>
+          <w:p>
+            <w:pPr>
+              <w:rPr>
+                <w:sz w:val="28"/>
+                <w:szCs w:val="28"/>
+                <w:lang w:val="pt-PT"/>
+              </w:rPr>
+            </w:pPr>
+          </w:p>
+          <w:p>
+            <w:pPr>
+              <w:rPr>
+                <w:b/>
+                <w:sz w:val="28"/>
+                <w:szCs w:val="28"/>
+                <w:lang w:val="pt-PT"/>
+              </w:rPr>
+            </w:pPr>
+            <w:r>
+              <w:rPr>
+                <w:b/>
+                <w:sz w:val="28"/>
+                <w:szCs w:val="28"/>
+                <w:lang w:val="pt-PT"/>
+              </w:rPr>
+              <w:t>Pós condições</w:t>
+            </w:r>
+          </w:p>
+          <w:p>
+            <w:pPr>
+              <w:rPr>
+                <w:sz w:val="28"/>
+                <w:szCs w:val="28"/>
+                <w:lang w:val="pt-PT"/>
+              </w:rPr>
+            </w:pPr>
+            <w:r>
+              <w:rPr>
+                <w:sz w:val="28"/>
+                <w:szCs w:val="28"/>
+                <w:lang w:val="pt-PT"/>
+              </w:rPr>
+              <w:t xml:space="preserve">O </w:t>
+            </w:r>
+            <w:r>
+              <w:rPr>
+                <w:sz w:val="28"/>
+                <w:szCs w:val="28"/>
+                <w:lang w:val="pt-PT"/>
+              </w:rPr>
+              <w:t>sistema confirma e valida os dados</w:t>
+            </w:r>
+            <w:r>
+              <w:rPr>
+                <w:sz w:val="28"/>
+                <w:szCs w:val="28"/>
+                <w:lang w:val="pt-PT"/>
+              </w:rPr>
+              <w:t xml:space="preserve"> da escolha</w:t>
+            </w:r>
+            <w:r>
+              <w:rPr>
+                <w:sz w:val="28"/>
+                <w:szCs w:val="28"/>
+                <w:lang w:val="pt-PT"/>
+              </w:rPr>
+              <w:t>(registo)</w:t>
+            </w:r>
+            <w:r>
+              <w:rPr>
+                <w:sz w:val="28"/>
+                <w:szCs w:val="28"/>
+                <w:lang w:val="pt-PT"/>
+              </w:rPr>
+              <w:t xml:space="preserve"> da exposição e definição do FAE por parte do organizador.</w:t>
+            </w:r>
+          </w:p>
+          <w:p>
+            <w:pPr>
+              <w:rPr>
+                <w:sz w:val="28"/>
+                <w:szCs w:val="28"/>
+                <w:lang w:val="pt-PT"/>
+              </w:rPr>
+            </w:pPr>
+          </w:p>
+          <w:p>
+            <w:pPr>
+              <w:rPr>
+                <w:b/>
+                <w:sz w:val="28"/>
+                <w:szCs w:val="28"/>
+                <w:lang w:val="pt-PT"/>
+              </w:rPr>
+            </w:pPr>
+            <w:r>
+              <w:rPr>
+                <w:b/>
+                <w:sz w:val="28"/>
+                <w:szCs w:val="28"/>
+                <w:lang w:val="pt-PT"/>
+              </w:rPr>
+              <w:t>Fluxo básico</w:t>
+            </w:r>
+          </w:p>
+          <w:p>
+            <w:pPr>
+              <w:rPr>
+                <w:sz w:val="28"/>
+                <w:szCs w:val="28"/>
+                <w:lang w:val="pt-PT"/>
+              </w:rPr>
+            </w:pPr>
+            <w:r>
+              <w:rPr>
+                <w:sz w:val="28"/>
+                <w:szCs w:val="28"/>
+                <w:lang w:val="pt-PT"/>
+              </w:rPr>
+              <w:t>O organizador inicia no sistema a definição de FAE. O sistema disponibiliza as exposições ativas no momento e em que o organizador está introduzido. O organizador escolhe uma exposição das que foram disponibilizadas. O sistema fornece informação dos FAE naquela exposição em específico. O organizador seleciona um ou mais FAE a partir da informação recebida. O sistema pede confirmação. O organizador confirma os dados. O sistema valida os dados e informa do sucesso da operação.</w:t>
+            </w:r>
+          </w:p>
+          <w:p>
+            <w:pPr>
+              <w:rPr>
+                <w:sz w:val="28"/>
+                <w:szCs w:val="28"/>
+                <w:lang w:val="pt-PT"/>
+              </w:rPr>
+            </w:pPr>
+          </w:p>
+          <w:p>
+            <w:pPr>
+              <w:rPr>
+                <w:b/>
+                <w:sz w:val="28"/>
+                <w:szCs w:val="28"/>
+                <w:lang w:val="pt-PT"/>
+              </w:rPr>
+            </w:pPr>
+            <w:r>
+              <w:rPr>
+                <w:b/>
+                <w:sz w:val="28"/>
+                <w:szCs w:val="28"/>
+                <w:lang w:val="pt-PT"/>
+              </w:rPr>
+              <w:lastRenderedPageBreak/>
+              <w:t>Fluxo(s) alternativos</w:t>
+            </w:r>
+          </w:p>
+          <w:p>
+            <w:pPr>
+              <w:pStyle w:val="ListParagraph"/>
+              <w:numPr>
+                <w:ilvl w:val="0"/>
+                <w:numId w:val="5"/>
+              </w:numPr>
+              <w:rPr>
+                <w:sz w:val="28"/>
+                <w:szCs w:val="28"/>
+                <w:lang w:val="pt-PT"/>
+              </w:rPr>
+            </w:pPr>
+            <w:r>
+              <w:rPr>
+                <w:sz w:val="28"/>
+                <w:szCs w:val="28"/>
+                <w:lang w:val="pt-PT"/>
+              </w:rPr>
+              <w:t xml:space="preserve">O </w:t>
+            </w:r>
+            <w:r>
+              <w:rPr>
+                <w:sz w:val="28"/>
+                <w:szCs w:val="28"/>
+                <w:lang w:val="pt-PT"/>
+              </w:rPr>
+              <w:t>organizador</w:t>
+            </w:r>
+            <w:r>
+              <w:rPr>
+                <w:sz w:val="28"/>
+                <w:szCs w:val="28"/>
+                <w:lang w:val="pt-PT"/>
+              </w:rPr>
+              <w:t xml:space="preserve"> solicita o cancelamento da operação.</w:t>
+            </w:r>
+          </w:p>
+          <w:p>
+            <w:pPr>
+              <w:pStyle w:val="ListParagraph"/>
+              <w:numPr>
+                <w:ilvl w:val="0"/>
+                <w:numId w:val="2"/>
+              </w:numPr>
+              <w:rPr>
+                <w:sz w:val="28"/>
+                <w:szCs w:val="28"/>
+                <w:lang w:val="pt-PT"/>
+              </w:rPr>
+            </w:pPr>
+            <w:r>
+              <w:rPr>
+                <w:sz w:val="28"/>
+                <w:szCs w:val="28"/>
+                <w:lang w:val="pt-PT"/>
+              </w:rPr>
+              <w:t>O caso de uso termina.</w:t>
+            </w:r>
+          </w:p>
+          <w:p>
+            <w:pPr>
+              <w:rPr>
+                <w:sz w:val="28"/>
+                <w:szCs w:val="28"/>
+                <w:lang w:val="pt-PT"/>
+              </w:rPr>
+            </w:pPr>
+          </w:p>
+          <w:p>
+            <w:pPr>
+              <w:rPr>
+                <w:sz w:val="28"/>
+                <w:szCs w:val="28"/>
+                <w:lang w:val="pt-PT"/>
+              </w:rPr>
+            </w:pPr>
+            <w:r>
+              <w:rPr>
+                <w:sz w:val="28"/>
+                <w:szCs w:val="28"/>
+                <w:lang w:val="pt-PT"/>
+              </w:rPr>
+              <w:t xml:space="preserve">     </w:t>
+            </w:r>
+            <w:r>
+              <w:rPr>
+                <w:sz w:val="28"/>
+                <w:szCs w:val="28"/>
+                <w:lang w:val="pt-PT"/>
+              </w:rPr>
+              <w:t>b</w:t>
+            </w:r>
+            <w:r>
+              <w:rPr>
+                <w:sz w:val="28"/>
+                <w:szCs w:val="28"/>
+                <w:lang w:val="pt-PT"/>
+              </w:rPr>
+              <w:t>) Dados mínimos obrigatórios em falta.</w:t>
+            </w:r>
+          </w:p>
+          <w:p>
+            <w:pPr>
+              <w:ind w:left="1080"/>
+              <w:rPr>
+                <w:sz w:val="28"/>
+                <w:szCs w:val="28"/>
+                <w:lang w:val="pt-PT"/>
+              </w:rPr>
+            </w:pPr>
+            <w:r>
+              <w:rPr>
+                <w:sz w:val="28"/>
+                <w:szCs w:val="28"/>
+                <w:lang w:val="pt-PT"/>
+              </w:rPr>
+              <w:t xml:space="preserve">1b) </w:t>
+            </w:r>
+            <w:r>
+              <w:rPr>
+                <w:sz w:val="28"/>
+                <w:szCs w:val="28"/>
+                <w:lang w:val="pt-PT"/>
+              </w:rPr>
+              <w:t>O sistema informa as escolhas</w:t>
+            </w:r>
+            <w:r>
+              <w:rPr>
+                <w:sz w:val="28"/>
+                <w:szCs w:val="28"/>
+                <w:lang w:val="pt-PT"/>
+              </w:rPr>
+              <w:t>(dados)</w:t>
+            </w:r>
+            <w:r>
+              <w:rPr>
+                <w:sz w:val="28"/>
+                <w:szCs w:val="28"/>
+                <w:lang w:val="pt-PT"/>
+              </w:rPr>
+              <w:t xml:space="preserve"> em falta.</w:t>
+            </w:r>
+          </w:p>
+          <w:p>
+            <w:pPr>
+              <w:ind w:left="1080"/>
+              <w:rPr>
+                <w:sz w:val="28"/>
+                <w:szCs w:val="28"/>
+                <w:lang w:val="pt-PT"/>
+              </w:rPr>
+            </w:pPr>
+            <w:r>
+              <w:rPr>
+                <w:sz w:val="28"/>
+                <w:szCs w:val="28"/>
+                <w:lang w:val="pt-PT"/>
+              </w:rPr>
+              <w:t xml:space="preserve">2b) </w:t>
+            </w:r>
+            <w:r>
+              <w:rPr>
+                <w:sz w:val="28"/>
+                <w:szCs w:val="28"/>
+                <w:lang w:val="pt-PT"/>
+              </w:rPr>
+              <w:t>O sistema permite a escolha(s)</w:t>
+            </w:r>
+            <w:r>
+              <w:rPr>
+                <w:sz w:val="28"/>
+                <w:szCs w:val="28"/>
+                <w:lang w:val="pt-PT"/>
+              </w:rPr>
+              <w:t>(introdução de dados)</w:t>
+            </w:r>
+            <w:r>
+              <w:rPr>
+                <w:sz w:val="28"/>
+                <w:szCs w:val="28"/>
+                <w:lang w:val="pt-PT"/>
+              </w:rPr>
+              <w:t>.</w:t>
+            </w:r>
+          </w:p>
+          <w:p>
+            <w:pPr>
+              <w:pStyle w:val="ListParagraph"/>
+              <w:ind w:left="1440"/>
+              <w:rPr>
+                <w:sz w:val="28"/>
+                <w:szCs w:val="28"/>
+                <w:lang w:val="pt-PT"/>
+              </w:rPr>
+            </w:pPr>
+            <w:r>
+              <w:rPr>
+                <w:sz w:val="28"/>
+                <w:szCs w:val="28"/>
+                <w:lang w:val="pt-PT"/>
+              </w:rPr>
+              <w:t>2.1b</w:t>
+            </w:r>
+            <w:r>
+              <w:rPr>
+                <w:sz w:val="28"/>
+                <w:szCs w:val="28"/>
+                <w:lang w:val="pt-PT"/>
+              </w:rPr>
+              <w:t>) Se o organizador não faz a</w:t>
+            </w:r>
+            <w:r>
+              <w:rPr>
+                <w:sz w:val="28"/>
+                <w:szCs w:val="28"/>
+                <w:lang w:val="pt-PT"/>
+              </w:rPr>
+              <w:t>(s)</w:t>
+            </w:r>
+            <w:r>
+              <w:rPr>
+                <w:sz w:val="28"/>
+                <w:szCs w:val="28"/>
+                <w:lang w:val="pt-PT"/>
+              </w:rPr>
+              <w:t xml:space="preserve"> escolha</w:t>
+            </w:r>
+            <w:r>
+              <w:rPr>
+                <w:sz w:val="28"/>
+                <w:szCs w:val="28"/>
+                <w:lang w:val="pt-PT"/>
+              </w:rPr>
+              <w:t>(s). O caso de uso termina.</w:t>
+            </w:r>
+          </w:p>
+          <w:p>
+            <w:pPr>
+              <w:ind w:left="360"/>
+              <w:rPr>
+                <w:sz w:val="28"/>
+                <w:szCs w:val="28"/>
+                <w:lang w:val="pt-PT"/>
+              </w:rPr>
+            </w:pPr>
+            <w:r>
+              <w:rPr>
+                <w:sz w:val="28"/>
+                <w:szCs w:val="28"/>
+                <w:lang w:val="pt-PT"/>
+              </w:rPr>
+              <w:t xml:space="preserve"> </w:t>
+            </w:r>
+          </w:p>
+          <w:p>
+            <w:pPr>
+              <w:pStyle w:val="ListParagraph"/>
+              <w:rPr>
+                <w:sz w:val="28"/>
+                <w:szCs w:val="28"/>
+                <w:lang w:val="pt-PT"/>
+              </w:rPr>
+            </w:pPr>
+            <w:r>
+              <w:rPr>
+                <w:sz w:val="28"/>
+                <w:szCs w:val="28"/>
+                <w:lang w:val="pt-PT"/>
+              </w:rPr>
+              <w:t xml:space="preserve">  </w:t>
+            </w:r>
+          </w:p>
+        </w:tc>
+      </w:tr>
+      <w:tr>
+        <w:trPr>
+          <w:trHeight w:val="3570"/>
+        </w:trPr>
+        <w:tc>
+          <w:tcPr>
+            <w:tcW w:w="9450" w:type="dxa"/>
+          </w:tcPr>
+          <w:p>
+            <w:pPr>
+              <w:rPr>
+                <w:b/>
+                <w:sz w:val="28"/>
+                <w:szCs w:val="28"/>
+                <w:lang w:val="pt-PT"/>
+              </w:rPr>
+            </w:pPr>
+            <w:r>
+              <w:rPr>
+                <w:b/>
+                <w:sz w:val="28"/>
+                <w:szCs w:val="28"/>
+                <w:lang w:val="pt-PT"/>
+              </w:rPr>
+              <w:lastRenderedPageBreak/>
+              <w:t>Requisitos especiais</w:t>
+            </w:r>
+          </w:p>
+          <w:p>
+            <w:pPr>
+              <w:pStyle w:val="ListParagraph"/>
+              <w:numPr>
+                <w:ilvl w:val="0"/>
+                <w:numId w:val="7"/>
+              </w:numPr>
+              <w:rPr>
+                <w:b/>
+                <w:sz w:val="28"/>
+                <w:szCs w:val="28"/>
+                <w:lang w:val="pt-PT"/>
+              </w:rPr>
+            </w:pPr>
+          </w:p>
+          <w:p>
+            <w:pPr>
+              <w:rPr>
+                <w:b/>
+                <w:sz w:val="28"/>
+                <w:szCs w:val="28"/>
+                <w:lang w:val="pt-PT"/>
+              </w:rPr>
+            </w:pPr>
+          </w:p>
+          <w:p>
+            <w:pPr>
+              <w:pStyle w:val="Heading2"/>
+              <w:shd w:val="clear" w:color="auto" w:fill="FFFFFF"/>
+              <w:spacing w:before="300" w:beforeAutospacing="0" w:after="0" w:afterAutospacing="0"/>
+              <w:rPr>
+                <w:rFonts w:asciiTheme="minorHAnsi" w:hAnsiTheme="minorHAnsi"/>
+                <w:sz w:val="28"/>
+                <w:szCs w:val="28"/>
+              </w:rPr>
+            </w:pPr>
+            <w:r>
+              <w:rPr>
+                <w:rFonts w:asciiTheme="minorHAnsi" w:hAnsiTheme="minorHAnsi"/>
+                <w:sz w:val="28"/>
+                <w:szCs w:val="28"/>
+              </w:rPr>
+              <w:t>Lista de variações em tecnologias e dados</w:t>
+            </w:r>
+          </w:p>
+          <w:p>
+            <w:pPr>
+              <w:pStyle w:val="Heading2"/>
+              <w:shd w:val="clear" w:color="auto" w:fill="FFFFFF"/>
+              <w:spacing w:before="300" w:beforeAutospacing="0" w:after="0" w:afterAutospacing="0"/>
+              <w:rPr>
+                <w:rFonts w:asciiTheme="minorHAnsi" w:hAnsiTheme="minorHAnsi"/>
+                <w:sz w:val="28"/>
+                <w:szCs w:val="28"/>
+              </w:rPr>
+            </w:pPr>
+            <w:r>
+              <w:rPr>
+                <w:rFonts w:asciiTheme="minorHAnsi" w:hAnsiTheme="minorHAnsi"/>
+                <w:sz w:val="28"/>
+                <w:szCs w:val="28"/>
+              </w:rPr>
+              <w:t xml:space="preserve">     -</w:t>
+            </w:r>
+          </w:p>
+          <w:p>
+            <w:pPr>
+              <w:pStyle w:val="Heading2"/>
+              <w:shd w:val="clear" w:color="auto" w:fill="FFFFFF"/>
+              <w:spacing w:before="300" w:beforeAutospacing="0" w:after="0" w:afterAutospacing="0"/>
+              <w:rPr>
+                <w:rFonts w:asciiTheme="minorHAnsi" w:hAnsiTheme="minorHAnsi"/>
+                <w:sz w:val="28"/>
+                <w:szCs w:val="28"/>
+              </w:rPr>
+            </w:pPr>
+            <w:r>
+              <w:rPr>
+                <w:rFonts w:asciiTheme="minorHAnsi" w:hAnsiTheme="minorHAnsi"/>
+                <w:sz w:val="28"/>
+                <w:szCs w:val="28"/>
+              </w:rPr>
+              <w:t>Frequência de Ocorrência</w:t>
+            </w:r>
+          </w:p>
+          <w:p>
+            <w:pPr>
+              <w:pStyle w:val="Heading2"/>
+              <w:shd w:val="clear" w:color="auto" w:fill="FFFFFF"/>
+              <w:spacing w:before="300" w:beforeAutospacing="0" w:after="0" w:afterAutospacing="0"/>
+              <w:rPr>
+                <w:rFonts w:asciiTheme="minorHAnsi" w:hAnsiTheme="minorHAnsi"/>
+                <w:sz w:val="28"/>
+                <w:szCs w:val="28"/>
+              </w:rPr>
+            </w:pPr>
+            <w:r>
+              <w:rPr>
+                <w:rFonts w:asciiTheme="minorHAnsi" w:hAnsiTheme="minorHAnsi"/>
+                <w:sz w:val="28"/>
+                <w:szCs w:val="28"/>
+              </w:rPr>
+              <w:t xml:space="preserve">     -</w:t>
+            </w:r>
+          </w:p>
+          <w:p>
+            <w:pPr>
+              <w:pStyle w:val="Heading2"/>
+              <w:shd w:val="clear" w:color="auto" w:fill="FFFFFF"/>
+              <w:spacing w:before="300" w:beforeAutospacing="0" w:after="0" w:afterAutospacing="0"/>
+              <w:rPr>
+                <w:rFonts w:asciiTheme="minorHAnsi" w:hAnsiTheme="minorHAnsi"/>
+                <w:sz w:val="28"/>
+                <w:szCs w:val="28"/>
+              </w:rPr>
+            </w:pPr>
+            <w:r>
+              <w:rPr>
+                <w:rFonts w:asciiTheme="minorHAnsi" w:hAnsiTheme="minorHAnsi"/>
+                <w:sz w:val="28"/>
+                <w:szCs w:val="28"/>
+              </w:rPr>
+              <w:t>Questões em aberto</w:t>
+            </w:r>
+          </w:p>
+          <w:p>
+            <w:pPr>
+              <w:pStyle w:val="Heading2"/>
+              <w:numPr>
+                <w:ilvl w:val="0"/>
+                <w:numId w:val="7"/>
+              </w:numPr>
+              <w:shd w:val="clear" w:color="auto" w:fill="FFFFFF"/>
+              <w:spacing w:before="300" w:beforeAutospacing="0" w:after="0" w:afterAutospacing="0"/>
+              <w:rPr>
+                <w:rFonts w:asciiTheme="minorHAnsi" w:hAnsiTheme="minorHAnsi"/>
+                <w:sz w:val="28"/>
+                <w:szCs w:val="28"/>
+              </w:rPr>
+            </w:pPr>
+            <w:r>
+              <w:rPr>
+                <w:rFonts w:asciiTheme="minorHAnsi" w:hAnsiTheme="minorHAnsi"/>
+                <w:b w:val="0"/>
+                <w:sz w:val="28"/>
+                <w:szCs w:val="28"/>
+              </w:rPr>
+              <w:t>A selecção da</w:t>
+            </w:r>
+            <w:r>
+              <w:rPr>
+                <w:rFonts w:asciiTheme="minorHAnsi" w:hAnsiTheme="minorHAnsi"/>
+                <w:b w:val="0"/>
+                <w:sz w:val="28"/>
+                <w:szCs w:val="28"/>
+              </w:rPr>
+              <w:t xml:space="preserve"> exposição e definição de FAE deve estar sempre disponível no sistema, mesmo que não haja eventos registados no sistema?</w:t>
+            </w:r>
+          </w:p>
+          <w:p>
+            <w:pPr>
+              <w:pStyle w:val="Heading2"/>
+              <w:numPr>
+                <w:ilvl w:val="0"/>
+                <w:numId w:val="7"/>
+              </w:numPr>
+              <w:shd w:val="clear" w:color="auto" w:fill="FFFFFF"/>
+              <w:spacing w:before="300" w:beforeAutospacing="0" w:after="0" w:afterAutospacing="0"/>
+              <w:rPr>
+                <w:rFonts w:asciiTheme="minorHAnsi" w:hAnsiTheme="minorHAnsi"/>
+                <w:sz w:val="28"/>
+                <w:szCs w:val="28"/>
+              </w:rPr>
+            </w:pPr>
+            <w:r>
+              <w:rPr>
+                <w:rFonts w:asciiTheme="minorHAnsi" w:hAnsiTheme="minorHAnsi"/>
+                <w:b w:val="0"/>
+                <w:sz w:val="28"/>
+                <w:szCs w:val="28"/>
+              </w:rPr>
+              <w:t>Qual a frequência de ocorrência deste caso de uso?</w:t>
+            </w:r>
+          </w:p>
+          <w:p>
+            <w:pPr>
+              <w:pStyle w:val="Heading2"/>
+              <w:numPr>
+                <w:ilvl w:val="0"/>
+                <w:numId w:val="7"/>
+              </w:numPr>
+              <w:shd w:val="clear" w:color="auto" w:fill="FFFFFF"/>
+              <w:spacing w:before="300" w:beforeAutospacing="0" w:after="0" w:afterAutospacing="0"/>
+              <w:rPr>
+                <w:b w:val="0"/>
+                <w:sz w:val="28"/>
+                <w:szCs w:val="28"/>
+              </w:rPr>
+            </w:pPr>
+            <w:r>
+              <w:rPr>
+                <w:rFonts w:asciiTheme="minorHAnsi" w:hAnsiTheme="minorHAnsi"/>
+                <w:b w:val="0"/>
+                <w:sz w:val="28"/>
+                <w:szCs w:val="28"/>
+              </w:rPr>
+              <w:t xml:space="preserve">Alguem deve ser notificado da selecção(registo) da selecção da exposição e definição de FAE no sistema como, por </w:t>
+            </w:r>
+            <w:r>
+              <w:rPr>
+                <w:rFonts w:asciiTheme="minorHAnsi" w:hAnsiTheme="minorHAnsi"/>
+                <w:b w:val="0"/>
+                <w:sz w:val="28"/>
+                <w:szCs w:val="28"/>
+              </w:rPr>
+              <w:t>exemplo, o gestor de exposições?</w:t>
+            </w:r>
+          </w:p>
+        </w:tc>
+      </w:tr>
+      <w:tr>
+        <w:trPr>
+          <w:trHeight w:val="3570"/>
+        </w:trPr>
+        <w:tc>
+          <w:tcPr>
+            <w:tcW w:w="9450" w:type="dxa"/>
+          </w:tcPr>
+          <w:p>
+            <w:pPr>
+              <w:rPr>
+                <w:b/>
+                <w:sz w:val="28"/>
+                <w:szCs w:val="28"/>
+                <w:lang w:val="pt-PT"/>
+              </w:rPr>
+            </w:pPr>
+          </w:p>
+        </w:tc>
+      </w:tr>
+    </w:tbl>
+    <w:p>
+      <w:pPr>
+        <w:rPr>
+          <w:b/>
+          <w:sz w:val="36"/>
+          <w:szCs w:val="36"/>
+          <w:lang w:val="pt-PT"/>
+        </w:rPr>
+      </w:pPr>
+    </w:p>
+    <w:p>
+      <w:pPr>
+        <w:rPr>
+          <w:b/>
+          <w:sz w:val="36"/>
+          <w:szCs w:val="36"/>
+          <w:lang w:val="pt-PT"/>
+        </w:rPr>
+      </w:pPr>
+    </w:p>
+    <w:p>
+      <w:pPr>
+        <w:rPr>
+          <w:b/>
+          <w:sz w:val="36"/>
+          <w:szCs w:val="36"/>
+          <w:lang w:val="pt-PT"/>
+        </w:rPr>
+      </w:pPr>
+    </w:p>
+    <w:p>
+      <w:pPr>
+        <w:rPr>
+          <w:b/>
+          <w:sz w:val="36"/>
+          <w:szCs w:val="36"/>
+          <w:lang w:val="pt-PT"/>
+        </w:rPr>
+      </w:pPr>
+    </w:p>
+    <w:p>
+      <w:pPr>
+        <w:rPr>
+          <w:b/>
+          <w:sz w:val="36"/>
+          <w:szCs w:val="36"/>
+          <w:lang w:val="pt-PT"/>
+        </w:rPr>
+      </w:pPr>
+    </w:p>
+    <w:p>
+      <w:pPr>
+        <w:rPr>
+          <w:b/>
+          <w:sz w:val="36"/>
+          <w:szCs w:val="36"/>
+          <w:lang w:val="pt-PT"/>
+        </w:rPr>
+      </w:pPr>
+    </w:p>
+    <w:p>
+      <w:pPr>
+        <w:rPr>
+          <w:b/>
+          <w:sz w:val="36"/>
+          <w:szCs w:val="36"/>
+          <w:lang w:val="pt-PT"/>
+        </w:rPr>
+      </w:pPr>
+    </w:p>
+    <w:p>
+      <w:pPr>
+        <w:rPr>
+          <w:b/>
+          <w:sz w:val="36"/>
+          <w:szCs w:val="36"/>
+          <w:lang w:val="pt-PT"/>
+        </w:rPr>
+      </w:pPr>
+    </w:p>
+    <w:p>
+      <w:pPr>
+        <w:rPr>
+          <w:b/>
+          <w:sz w:val="36"/>
+          <w:szCs w:val="36"/>
+          <w:lang w:val="pt-PT"/>
+        </w:rPr>
+      </w:pPr>
+    </w:p>
+    <w:p>
+      <w:pPr>
+        <w:rPr>
+          <w:b/>
+          <w:sz w:val="36"/>
+          <w:szCs w:val="36"/>
+          <w:lang w:val="pt-PT"/>
+        </w:rPr>
+      </w:pPr>
+    </w:p>
+    <w:p>
+      <w:pPr>
+        <w:rPr>
+          <w:b/>
+          <w:sz w:val="36"/>
+          <w:szCs w:val="36"/>
+          <w:lang w:val="pt-PT"/>
+        </w:rPr>
+      </w:pPr>
+    </w:p>
+    <w:p>
+      <w:pPr>
+        <w:rPr>
+          <w:b/>
+          <w:sz w:val="36"/>
+          <w:szCs w:val="36"/>
+          <w:lang w:val="pt-PT"/>
+        </w:rPr>
+      </w:pPr>
+    </w:p>
+    <w:p>
+      <w:pPr>
+        <w:rPr>
+          <w:b/>
+          <w:sz w:val="36"/>
+          <w:szCs w:val="36"/>
+          <w:lang w:val="pt-PT"/>
+        </w:rPr>
+      </w:pPr>
+    </w:p>
+    <w:p>
+      <w:pPr>
+        <w:rPr>
+          <w:b/>
+          <w:sz w:val="36"/>
+          <w:szCs w:val="36"/>
+          <w:lang w:val="pt-PT"/>
+        </w:rPr>
+      </w:pPr>
+    </w:p>
+    <w:p>
+      <w:pPr>
+        <w:rPr>
+          <w:b/>
+          <w:sz w:val="36"/>
+          <w:szCs w:val="36"/>
+          <w:lang w:val="pt-PT"/>
+        </w:rPr>
+      </w:pPr>
+    </w:p>
+    <w:p>
+      <w:pPr>
+        <w:rPr>
+          <w:b/>
+          <w:sz w:val="36"/>
+          <w:szCs w:val="36"/>
+          <w:lang w:val="pt-PT"/>
+        </w:rPr>
+      </w:pPr>
+      <w:r>
+        <w:rPr>
+          <w:b/>
+          <w:sz w:val="36"/>
+          <w:szCs w:val="36"/>
+          <w:lang w:val="pt-PT"/>
+        </w:rPr>
+        <w:lastRenderedPageBreak/>
+        <w:t>UC</w:t>
+      </w:r>
+      <w:r>
+        <w:rPr>
+          <w:b/>
+          <w:sz w:val="36"/>
+          <w:szCs w:val="36"/>
+          <w:lang w:val="pt-PT"/>
+        </w:rPr>
+        <w:t>3</w:t>
+      </w:r>
+    </w:p>
+    <w:tbl>
+      <w:tblPr>
+        <w:tblW w:w="9450" w:type="dxa"/>
+        <w:tblInd w:w="34" w:type="dxa"/>
+        <w:tblBorders>
+          <w:top w:val="single" w:sz="4" w:space="0" w:color="auto"/>
+          <w:left w:val="single" w:sz="4" w:space="0" w:color="auto"/>
+          <w:bottom w:val="single" w:sz="4" w:space="0" w:color="auto"/>
+          <w:right w:val="single" w:sz="4" w:space="0" w:color="auto"/>
+          <w:insideH w:val="single" w:sz="4" w:space="0" w:color="auto"/>
+          <w:insideV w:val="single" w:sz="4" w:space="0" w:color="auto"/>
+        </w:tblBorders>
+        <w:tblLook w:val="0000" w:firstRow="0" w:lastRow="0" w:firstColumn="0" w:lastColumn="0" w:noHBand="0" w:noVBand="0"/>
+      </w:tblPr>
+      <w:tblGrid>
+        <w:gridCol w:w="9450"/>
+      </w:tblGrid>
+      <w:tr>
+        <w:trPr>
+          <w:trHeight w:val="3570"/>
+        </w:trPr>
+        <w:tc>
+          <w:tcPr>
+            <w:tcW w:w="9450" w:type="dxa"/>
+          </w:tcPr>
+          <w:p>
+            <w:pPr>
+              <w:rPr>
+                <w:b/>
+                <w:sz w:val="28"/>
+                <w:szCs w:val="28"/>
+                <w:lang w:val="pt-PT"/>
+              </w:rPr>
+            </w:pPr>
+            <w:r>
+              <w:rPr>
+                <w:b/>
+                <w:sz w:val="28"/>
+                <w:szCs w:val="28"/>
+                <w:lang w:val="pt-PT"/>
+              </w:rPr>
+              <w:t>Ator principal</w:t>
+            </w:r>
+          </w:p>
+          <w:p>
+            <w:pPr>
+              <w:rPr>
+                <w:sz w:val="28"/>
+                <w:szCs w:val="28"/>
+                <w:lang w:val="pt-PT"/>
+              </w:rPr>
+            </w:pPr>
+            <w:r>
+              <w:rPr>
+                <w:sz w:val="28"/>
+                <w:szCs w:val="28"/>
+                <w:lang w:val="pt-PT"/>
+              </w:rPr>
+              <w:t>Organizador.</w:t>
+            </w:r>
+          </w:p>
+          <w:p>
+            <w:pPr>
+              <w:rPr>
+                <w:sz w:val="28"/>
+                <w:szCs w:val="28"/>
+                <w:lang w:val="pt-PT"/>
+              </w:rPr>
+            </w:pPr>
+          </w:p>
+          <w:p>
+            <w:pPr>
+              <w:rPr>
+                <w:b/>
+                <w:sz w:val="28"/>
+                <w:szCs w:val="28"/>
+                <w:lang w:val="pt-PT"/>
+              </w:rPr>
+            </w:pPr>
+            <w:r>
+              <w:rPr>
+                <w:b/>
+                <w:sz w:val="28"/>
+                <w:szCs w:val="28"/>
+                <w:lang w:val="pt-PT"/>
+              </w:rPr>
+              <w:t>Partes interessadas e seus interesses</w:t>
+            </w:r>
+          </w:p>
+          <w:p>
+            <w:pPr>
+              <w:rPr>
+                <w:color w:val="FF0000"/>
+                <w:sz w:val="28"/>
+                <w:szCs w:val="28"/>
+                <w:lang w:val="pt-PT"/>
+              </w:rPr>
+            </w:pPr>
+            <w:r>
+              <w:rPr>
+                <w:sz w:val="28"/>
+                <w:szCs w:val="28"/>
+                <w:lang w:val="pt-PT"/>
+              </w:rPr>
+              <w:t xml:space="preserve">Organizador: Pretende </w:t>
+            </w:r>
+            <w:r>
+              <w:rPr>
+                <w:sz w:val="28"/>
+                <w:szCs w:val="28"/>
+                <w:lang w:val="pt-PT"/>
+              </w:rPr>
+              <w:t>iniciar no sistema a atribuição de candidatura a um FAE dos FAE possíveis</w:t>
+            </w:r>
+          </w:p>
+          <w:p>
+            <w:pPr>
+              <w:rPr>
+                <w:sz w:val="28"/>
+                <w:szCs w:val="28"/>
+                <w:lang w:val="pt-PT"/>
+              </w:rPr>
+            </w:pPr>
+            <w:r>
+              <w:rPr>
+                <w:sz w:val="28"/>
+                <w:szCs w:val="28"/>
+                <w:lang w:val="pt-PT"/>
+              </w:rPr>
+              <w:t xml:space="preserve">Sistema: Pretende </w:t>
+            </w:r>
+            <w:r>
+              <w:rPr>
+                <w:sz w:val="28"/>
+                <w:szCs w:val="28"/>
+                <w:lang w:val="pt-PT"/>
+              </w:rPr>
+              <w:t xml:space="preserve">validar e </w:t>
+            </w:r>
+            <w:r>
+              <w:rPr>
+                <w:sz w:val="28"/>
+                <w:szCs w:val="28"/>
+                <w:lang w:val="pt-PT"/>
+              </w:rPr>
+              <w:t>guardar registo da escolha</w:t>
+            </w:r>
+            <w:r>
+              <w:rPr>
+                <w:sz w:val="28"/>
+                <w:szCs w:val="28"/>
+                <w:lang w:val="pt-PT"/>
+              </w:rPr>
+              <w:t xml:space="preserve"> da candidatura e da atribuição ao FAE dos FAE possíveis</w:t>
+            </w:r>
+          </w:p>
+          <w:p>
+            <w:pPr>
+              <w:rPr>
+                <w:sz w:val="28"/>
+                <w:szCs w:val="28"/>
+                <w:lang w:val="pt-PT"/>
+              </w:rPr>
+            </w:pPr>
+          </w:p>
+          <w:p>
+            <w:pPr>
+              <w:rPr>
+                <w:b/>
+                <w:sz w:val="28"/>
+                <w:szCs w:val="28"/>
+                <w:lang w:val="pt-PT"/>
+              </w:rPr>
+            </w:pPr>
+            <w:r>
+              <w:rPr>
+                <w:b/>
+                <w:sz w:val="28"/>
+                <w:szCs w:val="28"/>
+                <w:lang w:val="pt-PT"/>
+              </w:rPr>
+              <w:t>Pré condições</w:t>
+            </w:r>
+          </w:p>
+          <w:p>
+            <w:pPr>
+              <w:rPr>
+                <w:sz w:val="28"/>
+                <w:szCs w:val="28"/>
+                <w:lang w:val="pt-PT"/>
+              </w:rPr>
+            </w:pPr>
+            <w:r>
+              <w:rPr>
+                <w:sz w:val="28"/>
+                <w:szCs w:val="28"/>
+                <w:lang w:val="pt-PT"/>
+              </w:rPr>
+              <w:t>Process</w:t>
+            </w:r>
+            <w:r>
+              <w:rPr>
+                <w:sz w:val="28"/>
+                <w:szCs w:val="28"/>
+                <w:lang w:val="pt-PT"/>
+              </w:rPr>
+              <w:t xml:space="preserve">o de atribuição de candidatura a um </w:t>
+            </w:r>
+            <w:r>
+              <w:rPr>
+                <w:sz w:val="28"/>
+                <w:szCs w:val="28"/>
+                <w:lang w:val="pt-PT"/>
+              </w:rPr>
+              <w:t>FAE não iniciado.</w:t>
+            </w:r>
+          </w:p>
+          <w:p>
+            <w:pPr>
+              <w:rPr>
+                <w:sz w:val="28"/>
+                <w:szCs w:val="28"/>
+                <w:lang w:val="pt-PT"/>
+              </w:rPr>
+            </w:pPr>
+          </w:p>
+          <w:p>
+            <w:pPr>
+              <w:rPr>
+                <w:sz w:val="28"/>
+                <w:szCs w:val="28"/>
+                <w:lang w:val="pt-PT"/>
+              </w:rPr>
+            </w:pPr>
+          </w:p>
+          <w:p>
+            <w:pPr>
+              <w:rPr>
+                <w:b/>
+                <w:sz w:val="28"/>
+                <w:szCs w:val="28"/>
+                <w:lang w:val="pt-PT"/>
+              </w:rPr>
+            </w:pPr>
+            <w:r>
+              <w:rPr>
+                <w:b/>
+                <w:sz w:val="28"/>
+                <w:szCs w:val="28"/>
+                <w:lang w:val="pt-PT"/>
+              </w:rPr>
+              <w:t>Pós condições</w:t>
+            </w:r>
+          </w:p>
+          <w:p>
+            <w:pPr>
+              <w:rPr>
+                <w:sz w:val="28"/>
+                <w:szCs w:val="28"/>
+                <w:lang w:val="pt-PT"/>
+              </w:rPr>
+            </w:pPr>
+            <w:r>
+              <w:rPr>
+                <w:sz w:val="28"/>
+                <w:szCs w:val="28"/>
+                <w:lang w:val="pt-PT"/>
+              </w:rPr>
+              <w:t xml:space="preserve">O </w:t>
+            </w:r>
+            <w:r>
+              <w:rPr>
+                <w:sz w:val="28"/>
+                <w:szCs w:val="28"/>
+                <w:lang w:val="pt-PT"/>
+              </w:rPr>
+              <w:t xml:space="preserve">sistema confirma, </w:t>
+            </w:r>
+            <w:r>
+              <w:rPr>
+                <w:sz w:val="28"/>
+                <w:szCs w:val="28"/>
+                <w:lang w:val="pt-PT"/>
+              </w:rPr>
+              <w:t xml:space="preserve">valida </w:t>
+            </w:r>
+            <w:r>
+              <w:rPr>
+                <w:sz w:val="28"/>
+                <w:szCs w:val="28"/>
+                <w:lang w:val="pt-PT"/>
+              </w:rPr>
+              <w:t>e armazena a</w:t>
+            </w:r>
+            <w:r>
+              <w:rPr>
+                <w:sz w:val="28"/>
+                <w:szCs w:val="28"/>
+                <w:lang w:val="pt-PT"/>
+              </w:rPr>
+              <w:t xml:space="preserve"> escolha da</w:t>
+            </w:r>
+            <w:r>
+              <w:rPr>
+                <w:sz w:val="28"/>
+                <w:szCs w:val="28"/>
+                <w:lang w:val="pt-PT"/>
+              </w:rPr>
+              <w:t xml:space="preserve"> </w:t>
+            </w:r>
+            <w:r>
+              <w:rPr>
+                <w:sz w:val="28"/>
+                <w:szCs w:val="28"/>
+                <w:lang w:val="pt-PT"/>
+              </w:rPr>
+              <w:t>atribuição da candidatura ao FAE dos FAE possíveis</w:t>
+            </w:r>
+            <w:r>
+              <w:rPr>
+                <w:sz w:val="28"/>
+                <w:szCs w:val="28"/>
+                <w:lang w:val="pt-PT"/>
+              </w:rPr>
+              <w:t>.</w:t>
+            </w:r>
+          </w:p>
+          <w:p>
+            <w:pPr>
+              <w:rPr>
+                <w:sz w:val="28"/>
+                <w:szCs w:val="28"/>
+                <w:lang w:val="pt-PT"/>
+              </w:rPr>
+            </w:pPr>
+          </w:p>
+          <w:p>
+            <w:pPr>
+              <w:rPr>
+                <w:b/>
+                <w:sz w:val="28"/>
+                <w:szCs w:val="28"/>
+                <w:lang w:val="pt-PT"/>
+              </w:rPr>
+            </w:pPr>
+            <w:r>
+              <w:rPr>
+                <w:b/>
+                <w:sz w:val="28"/>
+                <w:szCs w:val="28"/>
+                <w:lang w:val="pt-PT"/>
+              </w:rPr>
+              <w:t>Fluxo básico</w:t>
+            </w:r>
+          </w:p>
+          <w:p>
+            <w:pPr>
+              <w:rPr>
+                <w:sz w:val="28"/>
+                <w:szCs w:val="28"/>
+                <w:lang w:val="pt-PT"/>
+              </w:rPr>
+            </w:pPr>
+            <w:r>
+              <w:rPr>
+                <w:sz w:val="28"/>
+                <w:szCs w:val="28"/>
+                <w:lang w:val="pt-PT"/>
+              </w:rPr>
+              <w:t>O organizador inicia no sistema o processo de atribuição de candidatura a um FAE. O sistema disponibiliza as candidaturas pendentes. O organizador escolhe uma das candidaturas disponíveis. O sistema disponibiliza a lista de FAE para atribuir à candidatura. O organizador escolhe um dos FAE possíveis. O sistema pede a confirmação dos dados introduzidos. O organizador confirma os dados. O sistema valida os dados e informa do sucesso da operação.</w:t>
+            </w:r>
+          </w:p>
+          <w:p>
+            <w:pPr>
+              <w:rPr>
+                <w:b/>
+                <w:sz w:val="28"/>
+                <w:szCs w:val="28"/>
+                <w:lang w:val="pt-PT"/>
+              </w:rPr>
+            </w:pPr>
+            <w:r>
+              <w:rPr>
+                <w:b/>
+                <w:sz w:val="28"/>
+                <w:szCs w:val="28"/>
+                <w:lang w:val="pt-PT"/>
+              </w:rPr>
+              <w:t>Fluxo(s) alternativos</w:t>
+            </w:r>
+          </w:p>
+          <w:p>
+            <w:pPr>
+              <w:pStyle w:val="ListParagraph"/>
+              <w:numPr>
+                <w:ilvl w:val="0"/>
+                <w:numId w:val="10"/>
+              </w:numPr>
+              <w:rPr>
+                <w:sz w:val="28"/>
+                <w:szCs w:val="28"/>
+                <w:lang w:val="pt-PT"/>
+              </w:rPr>
+            </w:pPr>
+            <w:r>
+              <w:rPr>
+                <w:sz w:val="28"/>
+                <w:szCs w:val="28"/>
+                <w:lang w:val="pt-PT"/>
+              </w:rPr>
+              <w:t>O organizador solicita o cancelamento da operação.</w:t>
+            </w:r>
+          </w:p>
+          <w:p>
+            <w:pPr>
+              <w:pStyle w:val="ListParagraph"/>
+              <w:numPr>
+                <w:ilvl w:val="0"/>
+                <w:numId w:val="2"/>
+              </w:numPr>
+              <w:rPr>
+                <w:sz w:val="28"/>
+                <w:szCs w:val="28"/>
+                <w:lang w:val="pt-PT"/>
+              </w:rPr>
+            </w:pPr>
+            <w:r>
+              <w:rPr>
+                <w:sz w:val="28"/>
+                <w:szCs w:val="28"/>
+                <w:lang w:val="pt-PT"/>
+              </w:rPr>
+              <w:lastRenderedPageBreak/>
+              <w:t>O caso de uso termina.</w:t>
+            </w:r>
+          </w:p>
+          <w:p>
+            <w:pPr>
+              <w:rPr>
+                <w:sz w:val="28"/>
+                <w:szCs w:val="28"/>
+                <w:lang w:val="pt-PT"/>
+              </w:rPr>
+            </w:pPr>
+          </w:p>
+          <w:p>
+            <w:pPr>
+              <w:rPr>
+                <w:sz w:val="28"/>
+                <w:szCs w:val="28"/>
+                <w:lang w:val="pt-PT"/>
+              </w:rPr>
+            </w:pPr>
+            <w:r>
+              <w:rPr>
+                <w:sz w:val="28"/>
+                <w:szCs w:val="28"/>
+                <w:lang w:val="pt-PT"/>
+              </w:rPr>
+              <w:t xml:space="preserve">     </w:t>
+            </w:r>
+            <w:r>
+              <w:rPr>
+                <w:sz w:val="28"/>
+                <w:szCs w:val="28"/>
+                <w:lang w:val="pt-PT"/>
+              </w:rPr>
+              <w:t>b</w:t>
+            </w:r>
+            <w:r>
+              <w:rPr>
+                <w:sz w:val="28"/>
+                <w:szCs w:val="28"/>
+                <w:lang w:val="pt-PT"/>
+              </w:rPr>
+              <w:t>) Dados mínimos obrigatórios em falta.</w:t>
+            </w:r>
+          </w:p>
+          <w:p>
+            <w:pPr>
+              <w:ind w:left="1080"/>
+              <w:rPr>
+                <w:sz w:val="28"/>
+                <w:szCs w:val="28"/>
+                <w:lang w:val="pt-PT"/>
+              </w:rPr>
+            </w:pPr>
+            <w:r>
+              <w:rPr>
+                <w:sz w:val="28"/>
+                <w:szCs w:val="28"/>
+                <w:lang w:val="pt-PT"/>
+              </w:rPr>
+              <w:t>1b</w:t>
+            </w:r>
+            <w:r>
+              <w:rPr>
+                <w:sz w:val="28"/>
+                <w:szCs w:val="28"/>
+                <w:lang w:val="pt-PT"/>
+              </w:rPr>
+              <w:t xml:space="preserve">) </w:t>
+            </w:r>
+            <w:r>
+              <w:rPr>
+                <w:sz w:val="28"/>
+                <w:szCs w:val="28"/>
+                <w:lang w:val="pt-PT"/>
+              </w:rPr>
+              <w:t>O sistema informa as escolhas(dados) em falta.</w:t>
+            </w:r>
+          </w:p>
+          <w:p>
+            <w:pPr>
+              <w:ind w:left="1080"/>
+              <w:rPr>
+                <w:sz w:val="28"/>
+                <w:szCs w:val="28"/>
+                <w:lang w:val="pt-PT"/>
+              </w:rPr>
+            </w:pPr>
+            <w:r>
+              <w:rPr>
+                <w:sz w:val="28"/>
+                <w:szCs w:val="28"/>
+                <w:lang w:val="pt-PT"/>
+              </w:rPr>
+              <w:t>2b</w:t>
+            </w:r>
+            <w:r>
+              <w:rPr>
+                <w:sz w:val="28"/>
+                <w:szCs w:val="28"/>
+                <w:lang w:val="pt-PT"/>
+              </w:rPr>
+              <w:t xml:space="preserve">) </w:t>
+            </w:r>
+            <w:r>
+              <w:rPr>
+                <w:sz w:val="28"/>
+                <w:szCs w:val="28"/>
+                <w:lang w:val="pt-PT"/>
+              </w:rPr>
+              <w:t>O sistema permite a escolha(s)(introdução de dados).</w:t>
+            </w:r>
+          </w:p>
+          <w:p>
+            <w:pPr>
+              <w:pStyle w:val="ListParagraph"/>
+              <w:ind w:left="1440"/>
+              <w:rPr>
+                <w:sz w:val="28"/>
+                <w:szCs w:val="28"/>
+                <w:lang w:val="pt-PT"/>
+              </w:rPr>
+            </w:pPr>
+            <w:r>
+              <w:rPr>
+                <w:sz w:val="28"/>
+                <w:szCs w:val="28"/>
+                <w:lang w:val="pt-PT"/>
+              </w:rPr>
+              <w:t>2</w:t>
+            </w:r>
+            <w:r>
+              <w:rPr>
+                <w:sz w:val="28"/>
+                <w:szCs w:val="28"/>
+                <w:lang w:val="pt-PT"/>
+              </w:rPr>
+              <w:t>.1</w:t>
+            </w:r>
+            <w:r>
+              <w:rPr>
+                <w:sz w:val="28"/>
+                <w:szCs w:val="28"/>
+                <w:lang w:val="pt-PT"/>
+              </w:rPr>
+              <w:t>b</w:t>
+            </w:r>
+            <w:r>
+              <w:rPr>
+                <w:sz w:val="28"/>
+                <w:szCs w:val="28"/>
+                <w:lang w:val="pt-PT"/>
+              </w:rPr>
+              <w:t>) Se o organizador não faz a(s) escolha(s). O caso de uso termina.</w:t>
+            </w:r>
+          </w:p>
+          <w:p>
+            <w:pPr>
+              <w:ind w:left="360"/>
+              <w:rPr>
+                <w:sz w:val="28"/>
+                <w:szCs w:val="28"/>
+                <w:lang w:val="pt-PT"/>
+              </w:rPr>
+            </w:pPr>
+            <w:r>
+              <w:rPr>
+                <w:sz w:val="28"/>
+                <w:szCs w:val="28"/>
+                <w:lang w:val="pt-PT"/>
+              </w:rPr>
+              <w:t xml:space="preserve"> </w:t>
+            </w:r>
+          </w:p>
+          <w:p>
+            <w:pPr>
+              <w:pStyle w:val="ListParagraph"/>
+              <w:rPr>
+                <w:sz w:val="28"/>
+                <w:szCs w:val="28"/>
+                <w:lang w:val="pt-PT"/>
+              </w:rPr>
+            </w:pPr>
+            <w:r>
+              <w:rPr>
+                <w:sz w:val="28"/>
+                <w:szCs w:val="28"/>
+                <w:lang w:val="pt-PT"/>
+              </w:rPr>
+              <w:t xml:space="preserve">  </w:t>
+            </w:r>
+          </w:p>
+        </w:tc>
+      </w:tr>
+      <w:tr>
+        <w:trPr>
+          <w:trHeight w:val="3570"/>
+        </w:trPr>
+        <w:tc>
+          <w:tcPr>
+            <w:tcW w:w="9450" w:type="dxa"/>
+          </w:tcPr>
+          <w:p>
+            <w:pPr>
+              <w:rPr>
+                <w:b/>
+                <w:sz w:val="28"/>
+                <w:szCs w:val="28"/>
+                <w:lang w:val="pt-PT"/>
+              </w:rPr>
+            </w:pPr>
+            <w:r>
+              <w:rPr>
+                <w:b/>
+                <w:sz w:val="28"/>
+                <w:szCs w:val="28"/>
+                <w:lang w:val="pt-PT"/>
+              </w:rPr>
+              <w:lastRenderedPageBreak/>
+              <w:t>Requisitos especiais</w:t>
+            </w:r>
+          </w:p>
+          <w:p>
+            <w:pPr>
+              <w:pStyle w:val="ListParagraph"/>
+              <w:numPr>
+                <w:ilvl w:val="0"/>
+                <w:numId w:val="7"/>
+              </w:numPr>
+              <w:rPr>
+                <w:b/>
+                <w:sz w:val="28"/>
+                <w:szCs w:val="28"/>
+                <w:lang w:val="pt-PT"/>
+              </w:rPr>
+            </w:pPr>
+          </w:p>
+          <w:p>
+            <w:pPr>
+              <w:rPr>
+                <w:b/>
+                <w:sz w:val="28"/>
+                <w:szCs w:val="28"/>
+                <w:lang w:val="pt-PT"/>
+              </w:rPr>
+            </w:pPr>
+          </w:p>
+          <w:p>
+            <w:pPr>
+              <w:pStyle w:val="Heading2"/>
+              <w:shd w:val="clear" w:color="auto" w:fill="FFFFFF"/>
+              <w:spacing w:before="300" w:beforeAutospacing="0" w:after="0" w:afterAutospacing="0"/>
+              <w:rPr>
+                <w:rFonts w:asciiTheme="minorHAnsi" w:hAnsiTheme="minorHAnsi"/>
+                <w:sz w:val="28"/>
+                <w:szCs w:val="28"/>
+              </w:rPr>
+            </w:pPr>
+            <w:r>
+              <w:rPr>
+                <w:rFonts w:asciiTheme="minorHAnsi" w:hAnsiTheme="minorHAnsi"/>
+                <w:sz w:val="28"/>
+                <w:szCs w:val="28"/>
+              </w:rPr>
+              <w:t>Lista de variações em tecnologias e dados</w:t>
+            </w:r>
+          </w:p>
+          <w:p>
+            <w:pPr>
+              <w:pStyle w:val="Heading2"/>
+              <w:shd w:val="clear" w:color="auto" w:fill="FFFFFF"/>
+              <w:spacing w:before="300" w:beforeAutospacing="0" w:after="0" w:afterAutospacing="0"/>
+              <w:rPr>
+                <w:rFonts w:asciiTheme="minorHAnsi" w:hAnsiTheme="minorHAnsi"/>
+                <w:sz w:val="28"/>
+                <w:szCs w:val="28"/>
+              </w:rPr>
+            </w:pPr>
+            <w:r>
+              <w:rPr>
+                <w:rFonts w:asciiTheme="minorHAnsi" w:hAnsiTheme="minorHAnsi"/>
+                <w:sz w:val="28"/>
+                <w:szCs w:val="28"/>
+              </w:rPr>
+              <w:t xml:space="preserve">     -</w:t>
+            </w:r>
+          </w:p>
+          <w:p>
+            <w:pPr>
+              <w:pStyle w:val="Heading2"/>
+              <w:shd w:val="clear" w:color="auto" w:fill="FFFFFF"/>
+              <w:spacing w:before="300" w:beforeAutospacing="0" w:after="0" w:afterAutospacing="0"/>
+              <w:rPr>
+                <w:rFonts w:asciiTheme="minorHAnsi" w:hAnsiTheme="minorHAnsi"/>
+                <w:sz w:val="28"/>
+                <w:szCs w:val="28"/>
+              </w:rPr>
+            </w:pPr>
+            <w:r>
+              <w:rPr>
+                <w:rFonts w:asciiTheme="minorHAnsi" w:hAnsiTheme="minorHAnsi"/>
+                <w:sz w:val="28"/>
+                <w:szCs w:val="28"/>
+              </w:rPr>
+              <w:t>Frequência de Ocorrência</w:t>
+            </w:r>
+          </w:p>
+          <w:p>
+            <w:pPr>
+              <w:pStyle w:val="Heading2"/>
+              <w:shd w:val="clear" w:color="auto" w:fill="FFFFFF"/>
+              <w:spacing w:before="300" w:beforeAutospacing="0" w:after="0" w:afterAutospacing="0"/>
+              <w:rPr>
+                <w:rFonts w:asciiTheme="minorHAnsi" w:hAnsiTheme="minorHAnsi"/>
+                <w:sz w:val="28"/>
+                <w:szCs w:val="28"/>
+              </w:rPr>
+            </w:pPr>
+            <w:r>
+              <w:rPr>
+                <w:rFonts w:asciiTheme="minorHAnsi" w:hAnsiTheme="minorHAnsi"/>
+                <w:sz w:val="28"/>
+                <w:szCs w:val="28"/>
+              </w:rPr>
+              <w:t xml:space="preserve">     -</w:t>
+            </w:r>
+          </w:p>
+          <w:p>
+            <w:pPr>
+              <w:pStyle w:val="Heading2"/>
+              <w:shd w:val="clear" w:color="auto" w:fill="FFFFFF"/>
+              <w:spacing w:before="300" w:beforeAutospacing="0" w:after="0" w:afterAutospacing="0"/>
+              <w:rPr>
+                <w:rFonts w:asciiTheme="minorHAnsi" w:hAnsiTheme="minorHAnsi"/>
+                <w:sz w:val="28"/>
+                <w:szCs w:val="28"/>
+              </w:rPr>
+            </w:pPr>
+            <w:r>
+              <w:rPr>
+                <w:rFonts w:asciiTheme="minorHAnsi" w:hAnsiTheme="minorHAnsi"/>
+                <w:sz w:val="28"/>
+                <w:szCs w:val="28"/>
+              </w:rPr>
+              <w:t>Questões em aberto</w:t>
+            </w:r>
+          </w:p>
+          <w:p>
+            <w:pPr>
+              <w:pStyle w:val="Heading2"/>
+              <w:numPr>
+                <w:ilvl w:val="0"/>
+                <w:numId w:val="7"/>
+              </w:numPr>
+              <w:shd w:val="clear" w:color="auto" w:fill="FFFFFF"/>
+              <w:spacing w:before="300" w:beforeAutospacing="0" w:after="0" w:afterAutospacing="0"/>
+              <w:rPr>
+                <w:rFonts w:asciiTheme="minorHAnsi" w:hAnsiTheme="minorHAnsi"/>
+                <w:sz w:val="28"/>
+                <w:szCs w:val="28"/>
+              </w:rPr>
+            </w:pPr>
+            <w:r>
+              <w:rPr>
+                <w:rFonts w:asciiTheme="minorHAnsi" w:hAnsiTheme="minorHAnsi"/>
+                <w:b w:val="0"/>
+                <w:sz w:val="28"/>
+                <w:szCs w:val="28"/>
+              </w:rPr>
+              <w:t xml:space="preserve">A </w:t>
+            </w:r>
+            <w:r>
+              <w:rPr>
+                <w:rFonts w:asciiTheme="minorHAnsi" w:hAnsiTheme="minorHAnsi"/>
+                <w:b w:val="0"/>
+                <w:sz w:val="28"/>
+                <w:szCs w:val="28"/>
+              </w:rPr>
+              <w:t>atribuição de candidatura a um FAE</w:t>
+            </w:r>
+            <w:r>
+              <w:rPr>
+                <w:rFonts w:asciiTheme="minorHAnsi" w:hAnsiTheme="minorHAnsi"/>
+                <w:b w:val="0"/>
+                <w:sz w:val="28"/>
+                <w:szCs w:val="28"/>
+              </w:rPr>
+              <w:t xml:space="preserve"> </w:t>
+            </w:r>
+            <w:r>
+              <w:rPr>
+                <w:rFonts w:asciiTheme="minorHAnsi" w:hAnsiTheme="minorHAnsi"/>
+                <w:b w:val="0"/>
+                <w:sz w:val="28"/>
+                <w:szCs w:val="28"/>
+              </w:rPr>
+              <w:t xml:space="preserve">deve estar </w:t>
+            </w:r>
+            <w:r>
+              <w:rPr>
+                <w:rFonts w:asciiTheme="minorHAnsi" w:hAnsiTheme="minorHAnsi"/>
+                <w:b w:val="0"/>
+                <w:sz w:val="28"/>
+                <w:szCs w:val="28"/>
+              </w:rPr>
+              <w:t>sempre disponível no sistema, mesmo que não haja eventos registados no sistema?</w:t>
+            </w:r>
+          </w:p>
+          <w:p>
+            <w:pPr>
+              <w:pStyle w:val="Heading2"/>
+              <w:numPr>
+                <w:ilvl w:val="0"/>
+                <w:numId w:val="7"/>
+              </w:numPr>
+              <w:shd w:val="clear" w:color="auto" w:fill="FFFFFF"/>
+              <w:spacing w:before="300" w:beforeAutospacing="0" w:after="0" w:afterAutospacing="0"/>
+              <w:rPr>
+                <w:rFonts w:asciiTheme="minorHAnsi" w:hAnsiTheme="minorHAnsi"/>
+                <w:sz w:val="28"/>
+                <w:szCs w:val="28"/>
+              </w:rPr>
+            </w:pPr>
+            <w:r>
+              <w:rPr>
+                <w:rFonts w:asciiTheme="minorHAnsi" w:hAnsiTheme="minorHAnsi"/>
+                <w:b w:val="0"/>
+                <w:sz w:val="28"/>
+                <w:szCs w:val="28"/>
+              </w:rPr>
+              <w:t xml:space="preserve">A atribuição de candidatura a um FAE deve estar sempre disponível no sistema, mesmo que </w:t>
+            </w:r>
+            <w:r>
+              <w:rPr>
+                <w:rFonts w:asciiTheme="minorHAnsi" w:hAnsiTheme="minorHAnsi"/>
+                <w:b w:val="0"/>
+                <w:sz w:val="28"/>
+                <w:szCs w:val="28"/>
+              </w:rPr>
+              <w:t>o organizador não tenha iniciado a definição do FAE</w:t>
+            </w:r>
+            <w:r>
+              <w:rPr>
+                <w:rFonts w:asciiTheme="minorHAnsi" w:hAnsiTheme="minorHAnsi"/>
+                <w:b w:val="0"/>
+                <w:sz w:val="28"/>
+                <w:szCs w:val="28"/>
+              </w:rPr>
+              <w:t xml:space="preserve"> </w:t>
+            </w:r>
+            <w:r>
+              <w:rPr>
+                <w:rFonts w:asciiTheme="minorHAnsi" w:hAnsiTheme="minorHAnsi"/>
+                <w:b w:val="0"/>
+                <w:sz w:val="28"/>
+                <w:szCs w:val="28"/>
+              </w:rPr>
+              <w:t xml:space="preserve">(escolha da exposição) </w:t>
+            </w:r>
+            <w:r>
+              <w:rPr>
+                <w:rFonts w:asciiTheme="minorHAnsi" w:hAnsiTheme="minorHAnsi"/>
+                <w:b w:val="0"/>
+                <w:sz w:val="28"/>
+                <w:szCs w:val="28"/>
+              </w:rPr>
+              <w:t>no sistema?</w:t>
+            </w:r>
+          </w:p>
+          <w:p>
+            <w:pPr>
+              <w:pStyle w:val="Heading2"/>
+              <w:numPr>
+                <w:ilvl w:val="0"/>
+                <w:numId w:val="7"/>
+              </w:numPr>
+              <w:shd w:val="clear" w:color="auto" w:fill="FFFFFF"/>
+              <w:spacing w:before="300" w:beforeAutospacing="0" w:after="0" w:afterAutospacing="0"/>
+              <w:rPr>
+                <w:rFonts w:asciiTheme="minorHAnsi" w:hAnsiTheme="minorHAnsi"/>
+                <w:sz w:val="28"/>
+                <w:szCs w:val="28"/>
+              </w:rPr>
+            </w:pPr>
+            <w:r>
+              <w:rPr>
+                <w:rFonts w:asciiTheme="minorHAnsi" w:hAnsiTheme="minorHAnsi"/>
+                <w:b w:val="0"/>
+                <w:sz w:val="28"/>
+                <w:szCs w:val="28"/>
+              </w:rPr>
+              <w:t>Qual a frequência de ocorrência deste caso de uso?</w:t>
+            </w:r>
+          </w:p>
+          <w:p>
+            <w:pPr>
+              <w:pStyle w:val="Heading2"/>
+              <w:numPr>
+                <w:ilvl w:val="0"/>
+                <w:numId w:val="7"/>
+              </w:numPr>
+              <w:shd w:val="clear" w:color="auto" w:fill="FFFFFF"/>
+              <w:spacing w:before="300" w:beforeAutospacing="0" w:after="0" w:afterAutospacing="0"/>
+              <w:rPr>
+                <w:b w:val="0"/>
+                <w:sz w:val="28"/>
+                <w:szCs w:val="28"/>
+              </w:rPr>
+            </w:pPr>
+            <w:r>
+              <w:rPr>
+                <w:rFonts w:asciiTheme="minorHAnsi" w:hAnsiTheme="minorHAnsi"/>
+                <w:b w:val="0"/>
+                <w:sz w:val="28"/>
+                <w:szCs w:val="28"/>
+              </w:rPr>
+              <w:lastRenderedPageBreak/>
+              <w:t>Alguem deve ser not</w:t>
+            </w:r>
+            <w:r>
+              <w:rPr>
+                <w:rFonts w:asciiTheme="minorHAnsi" w:hAnsiTheme="minorHAnsi"/>
+                <w:b w:val="0"/>
+                <w:sz w:val="28"/>
+                <w:szCs w:val="28"/>
+              </w:rPr>
+              <w:t xml:space="preserve">ificado da </w:t>
+            </w:r>
+            <w:r>
+              <w:rPr>
+                <w:rFonts w:asciiTheme="minorHAnsi" w:hAnsiTheme="minorHAnsi"/>
+                <w:b w:val="0"/>
+                <w:sz w:val="28"/>
+                <w:szCs w:val="28"/>
+              </w:rPr>
+              <w:t xml:space="preserve">atribuição da candidatura ao </w:t>
+            </w:r>
+            <w:r>
+              <w:rPr>
+                <w:rFonts w:asciiTheme="minorHAnsi" w:hAnsiTheme="minorHAnsi"/>
+                <w:b w:val="0"/>
+                <w:sz w:val="28"/>
+                <w:szCs w:val="28"/>
+              </w:rPr>
+              <w:t>FAE</w:t>
+            </w:r>
+            <w:r>
+              <w:rPr>
+                <w:rFonts w:asciiTheme="minorHAnsi" w:hAnsiTheme="minorHAnsi"/>
+                <w:b w:val="0"/>
+                <w:sz w:val="28"/>
+                <w:szCs w:val="28"/>
+              </w:rPr>
+              <w:t xml:space="preserve"> dos FAE possíveis</w:t>
+            </w:r>
+            <w:r>
+              <w:rPr>
+                <w:rFonts w:asciiTheme="minorHAnsi" w:hAnsiTheme="minorHAnsi"/>
+                <w:b w:val="0"/>
+                <w:sz w:val="28"/>
+                <w:szCs w:val="28"/>
+              </w:rPr>
+              <w:t xml:space="preserve"> no sistema como, por </w:t>
+            </w:r>
+            <w:r>
+              <w:rPr>
+                <w:rFonts w:asciiTheme="minorHAnsi" w:hAnsiTheme="minorHAnsi"/>
+                <w:b w:val="0"/>
+                <w:sz w:val="28"/>
+                <w:szCs w:val="28"/>
+              </w:rPr>
+              <w:t>exemplo, o FAE escolhido pelo organizador ou/e gestor de exposições</w:t>
+            </w:r>
+            <w:r>
+              <w:rPr>
+                <w:rFonts w:asciiTheme="minorHAnsi" w:hAnsiTheme="minorHAnsi"/>
+                <w:b w:val="0"/>
+                <w:sz w:val="28"/>
+                <w:szCs w:val="28"/>
+              </w:rPr>
+              <w:t>?</w:t>
+            </w:r>
+          </w:p>
+        </w:tc>
+      </w:tr>
+      <w:tr>
+        <w:trPr>
+          <w:trHeight w:val="3570"/>
+        </w:trPr>
+        <w:tc>
+          <w:tcPr>
+            <w:tcW w:w="9450" w:type="dxa"/>
+          </w:tcPr>
+          <w:p>
+            <w:pPr>
+              <w:rPr>
+                <w:b/>
+                <w:sz w:val="28"/>
+                <w:szCs w:val="28"/>
+                <w:lang w:val="pt-PT"/>
+              </w:rPr>
+            </w:pPr>
+          </w:p>
+        </w:tc>
+      </w:tr>
+    </w:tbl>
+    <w:p>
+      <w:pPr>
+        <w:rPr>
+          <w:b/>
+          <w:sz w:val="36"/>
+          <w:szCs w:val="36"/>
+          <w:lang w:val="pt-PT"/>
+        </w:rPr>
+      </w:pPr>
+    </w:p>
+    <w:p>
+      <w:pPr>
+        <w:rPr>
+          <w:b/>
+          <w:sz w:val="36"/>
+          <w:szCs w:val="36"/>
+          <w:lang w:val="pt-PT"/>
+        </w:rPr>
+      </w:pPr>
+    </w:p>
+    <w:p>
+      <w:pPr>
+        <w:rPr>
+          <w:b/>
+          <w:sz w:val="36"/>
+          <w:szCs w:val="36"/>
+          <w:lang w:val="pt-PT"/>
+        </w:rPr>
+      </w:pPr>
+    </w:p>
+    <w:p>
+      <w:pPr>
+        <w:rPr>
+          <w:b/>
+          <w:sz w:val="36"/>
+          <w:szCs w:val="36"/>
+          <w:lang w:val="pt-PT"/>
+        </w:rPr>
+      </w:pPr>
+    </w:p>
+    <w:p>
+      <w:pPr>
+        <w:rPr>
+          <w:b/>
+          <w:sz w:val="36"/>
+          <w:szCs w:val="36"/>
+          <w:lang w:val="pt-PT"/>
+        </w:rPr>
+      </w:pPr>
+    </w:p>
+    <w:p>
+      <w:pPr>
+        <w:rPr>
+          <w:b/>
+          <w:sz w:val="36"/>
+          <w:szCs w:val="36"/>
+          <w:lang w:val="pt-PT"/>
+        </w:rPr>
+      </w:pPr>
+    </w:p>
+    <w:p>
+      <w:pPr>
+        <w:rPr>
+          <w:b/>
+          <w:sz w:val="36"/>
+          <w:szCs w:val="36"/>
+          <w:lang w:val="pt-PT"/>
+        </w:rPr>
+      </w:pPr>
+    </w:p>
+    <w:p>
+      <w:pPr>
+        <w:rPr>
+          <w:b/>
+          <w:sz w:val="36"/>
+          <w:szCs w:val="36"/>
+          <w:lang w:val="pt-PT"/>
+        </w:rPr>
+      </w:pPr>
+    </w:p>
+    <w:p>
+      <w:pPr>
+        <w:rPr>
+          <w:b/>
+          <w:sz w:val="36"/>
+          <w:szCs w:val="36"/>
+          <w:lang w:val="pt-PT"/>
+        </w:rPr>
+      </w:pPr>
+    </w:p>
+    <w:p>
+      <w:pPr>
+        <w:rPr>
+          <w:b/>
+          <w:sz w:val="36"/>
+          <w:szCs w:val="36"/>
+          <w:lang w:val="pt-PT"/>
+        </w:rPr>
+      </w:pPr>
+      <w:r>
+        <w:rPr>
+          <w:b/>
+          <w:sz w:val="36"/>
+          <w:szCs w:val="36"/>
+          <w:lang w:val="pt-PT"/>
+        </w:rPr>
+        <w:lastRenderedPageBreak/>
+        <w:t>UC</w:t>
+      </w:r>
+      <w:r>
+        <w:rPr>
+          <w:b/>
+          <w:sz w:val="36"/>
+          <w:szCs w:val="36"/>
+          <w:lang w:val="pt-PT"/>
+        </w:rPr>
+        <w:t>4</w:t>
+      </w:r>
+    </w:p>
+    <w:tbl>
+      <w:tblPr>
+        <w:tblW w:w="9450" w:type="dxa"/>
+        <w:tblInd w:w="34" w:type="dxa"/>
+        <w:tblBorders>
+          <w:top w:val="single" w:sz="4" w:space="0" w:color="auto"/>
+          <w:left w:val="single" w:sz="4" w:space="0" w:color="auto"/>
+          <w:bottom w:val="single" w:sz="4" w:space="0" w:color="auto"/>
+          <w:right w:val="single" w:sz="4" w:space="0" w:color="auto"/>
+          <w:insideH w:val="single" w:sz="4" w:space="0" w:color="auto"/>
+          <w:insideV w:val="single" w:sz="4" w:space="0" w:color="auto"/>
+        </w:tblBorders>
+        <w:tblLook w:val="0000" w:firstRow="0" w:lastRow="0" w:firstColumn="0" w:lastColumn="0" w:noHBand="0" w:noVBand="0"/>
+      </w:tblPr>
+      <w:tblGrid>
+        <w:gridCol w:w="9450"/>
+      </w:tblGrid>
+      <w:tr>
+        <w:trPr>
+          <w:trHeight w:val="3570"/>
+        </w:trPr>
+        <w:tc>
+          <w:tcPr>
+            <w:tcW w:w="9450" w:type="dxa"/>
+          </w:tcPr>
+          <w:p>
+            <w:pPr>
+              <w:rPr>
+                <w:b/>
+                <w:sz w:val="28"/>
+                <w:szCs w:val="28"/>
+                <w:lang w:val="pt-PT"/>
+              </w:rPr>
+            </w:pPr>
+            <w:r>
+              <w:rPr>
+                <w:b/>
+                <w:sz w:val="28"/>
+                <w:szCs w:val="28"/>
+                <w:lang w:val="pt-PT"/>
+              </w:rPr>
+              <w:t>Ator principal</w:t>
+            </w:r>
+          </w:p>
+          <w:p>
+            <w:pPr>
+              <w:rPr>
+                <w:sz w:val="28"/>
+                <w:szCs w:val="28"/>
+                <w:lang w:val="pt-PT"/>
+              </w:rPr>
+            </w:pPr>
+            <w:r>
+              <w:rPr>
+                <w:sz w:val="28"/>
+                <w:szCs w:val="28"/>
+                <w:lang w:val="pt-PT"/>
+              </w:rPr>
+              <w:t>FAE.</w:t>
+            </w:r>
+          </w:p>
+          <w:p>
+            <w:pPr>
+              <w:rPr>
+                <w:sz w:val="28"/>
+                <w:szCs w:val="28"/>
+                <w:lang w:val="pt-PT"/>
+              </w:rPr>
+            </w:pPr>
+          </w:p>
+          <w:p>
+            <w:pPr>
+              <w:rPr>
+                <w:b/>
+                <w:sz w:val="28"/>
+                <w:szCs w:val="28"/>
+                <w:lang w:val="pt-PT"/>
+              </w:rPr>
+            </w:pPr>
+            <w:r>
+              <w:rPr>
+                <w:b/>
+                <w:sz w:val="28"/>
+                <w:szCs w:val="28"/>
+                <w:lang w:val="pt-PT"/>
+              </w:rPr>
+              <w:t>Partes interessadas e seus interesses</w:t>
+            </w:r>
+          </w:p>
+          <w:p>
+            <w:pPr>
+              <w:rPr>
+                <w:color w:val="FF0000"/>
+                <w:sz w:val="28"/>
+                <w:szCs w:val="28"/>
+                <w:lang w:val="pt-PT"/>
+              </w:rPr>
+            </w:pPr>
+            <w:r>
+              <w:rPr>
+                <w:sz w:val="28"/>
+                <w:szCs w:val="28"/>
+                <w:lang w:val="pt-PT"/>
+              </w:rPr>
+              <w:t>FAE</w:t>
+            </w:r>
+            <w:r>
+              <w:rPr>
+                <w:sz w:val="28"/>
+                <w:szCs w:val="28"/>
+                <w:lang w:val="pt-PT"/>
+              </w:rPr>
+              <w:t xml:space="preserve">: Pretende iniciar no sistema </w:t>
+            </w:r>
+            <w:r>
+              <w:rPr>
+                <w:sz w:val="28"/>
+                <w:szCs w:val="28"/>
+                <w:lang w:val="pt-PT"/>
+              </w:rPr>
+              <w:t>o processo de decisão de candidatura</w:t>
+            </w:r>
+          </w:p>
+          <w:p>
+            <w:pPr>
+              <w:rPr>
+                <w:sz w:val="28"/>
+                <w:szCs w:val="28"/>
+                <w:lang w:val="pt-PT"/>
+              </w:rPr>
+            </w:pPr>
+            <w:r>
+              <w:rPr>
+                <w:sz w:val="28"/>
+                <w:szCs w:val="28"/>
+                <w:lang w:val="pt-PT"/>
+              </w:rPr>
+              <w:t>Sistema: Pretende validar</w:t>
+            </w:r>
+            <w:r>
+              <w:rPr>
+                <w:sz w:val="28"/>
+                <w:szCs w:val="28"/>
+                <w:lang w:val="pt-PT"/>
+              </w:rPr>
+              <w:t xml:space="preserve"> </w:t>
+            </w:r>
+            <w:r>
+              <w:rPr>
+                <w:sz w:val="28"/>
+                <w:szCs w:val="28"/>
+                <w:lang w:val="pt-PT"/>
+              </w:rPr>
+              <w:t xml:space="preserve">e guardar </w:t>
+            </w:r>
+            <w:r>
+              <w:rPr>
+                <w:sz w:val="28"/>
+                <w:szCs w:val="28"/>
+                <w:lang w:val="pt-PT"/>
+              </w:rPr>
+              <w:t>os dados da decisão</w:t>
+            </w:r>
+            <w:r>
+              <w:rPr>
+                <w:sz w:val="28"/>
+                <w:szCs w:val="28"/>
+                <w:lang w:val="pt-PT"/>
+              </w:rPr>
+              <w:t xml:space="preserve"> do FAE</w:t>
+            </w:r>
+            <w:r>
+              <w:rPr>
+                <w:sz w:val="28"/>
+                <w:szCs w:val="28"/>
+                <w:lang w:val="pt-PT"/>
+              </w:rPr>
+              <w:t xml:space="preserve"> relativamente </w:t>
+            </w:r>
+            <w:r>
+              <w:rPr>
+                <w:sz w:val="28"/>
+                <w:szCs w:val="28"/>
+                <w:lang w:val="pt-PT"/>
+              </w:rPr>
+              <w:t>à</w:t>
+            </w:r>
+            <w:r>
+              <w:rPr>
+                <w:sz w:val="28"/>
+                <w:szCs w:val="28"/>
+                <w:lang w:val="pt-PT"/>
+              </w:rPr>
+              <w:t>s candidaturas</w:t>
+            </w:r>
+          </w:p>
+          <w:p>
+            <w:pPr>
+              <w:rPr>
+                <w:sz w:val="28"/>
+                <w:szCs w:val="28"/>
+                <w:lang w:val="pt-PT"/>
+              </w:rPr>
+            </w:pPr>
+          </w:p>
+          <w:p>
+            <w:pPr>
+              <w:rPr>
+                <w:b/>
+                <w:sz w:val="28"/>
+                <w:szCs w:val="28"/>
+                <w:lang w:val="pt-PT"/>
+              </w:rPr>
+            </w:pPr>
+            <w:r>
+              <w:rPr>
+                <w:b/>
+                <w:sz w:val="28"/>
+                <w:szCs w:val="28"/>
+                <w:lang w:val="pt-PT"/>
+              </w:rPr>
+              <w:t>Pré condições</w:t>
+            </w:r>
+          </w:p>
+          <w:p>
+            <w:pPr>
+              <w:rPr>
+                <w:sz w:val="28"/>
+                <w:szCs w:val="28"/>
+                <w:lang w:val="pt-PT"/>
+              </w:rPr>
+            </w:pPr>
+            <w:r>
+              <w:rPr>
+                <w:sz w:val="28"/>
+                <w:szCs w:val="28"/>
+                <w:lang w:val="pt-PT"/>
+              </w:rPr>
+              <w:t xml:space="preserve">Processo de </w:t>
+            </w:r>
+            <w:r>
+              <w:rPr>
+                <w:sz w:val="28"/>
+                <w:szCs w:val="28"/>
+                <w:lang w:val="pt-PT"/>
+              </w:rPr>
+              <w:t>decisão</w:t>
+            </w:r>
+            <w:r>
+              <w:rPr>
+                <w:sz w:val="28"/>
+                <w:szCs w:val="28"/>
+                <w:lang w:val="pt-PT"/>
+              </w:rPr>
+              <w:t xml:space="preserve"> de candidatura não iniciado</w:t>
+            </w:r>
+            <w:r>
+              <w:rPr>
+                <w:sz w:val="28"/>
+                <w:szCs w:val="28"/>
+                <w:lang w:val="pt-PT"/>
+              </w:rPr>
+              <w:t xml:space="preserve"> pelo FAE</w:t>
+            </w:r>
+            <w:r>
+              <w:rPr>
+                <w:sz w:val="28"/>
+                <w:szCs w:val="28"/>
+                <w:lang w:val="pt-PT"/>
+              </w:rPr>
+              <w:t>.</w:t>
+            </w:r>
+          </w:p>
+          <w:p>
+            <w:pPr>
+              <w:rPr>
+                <w:sz w:val="28"/>
+                <w:szCs w:val="28"/>
+                <w:lang w:val="pt-PT"/>
+              </w:rPr>
+            </w:pPr>
+          </w:p>
+          <w:p>
+            <w:pPr>
+              <w:rPr>
+                <w:b/>
+                <w:sz w:val="28"/>
+                <w:szCs w:val="28"/>
+                <w:lang w:val="pt-PT"/>
+              </w:rPr>
+            </w:pPr>
+            <w:r>
+              <w:rPr>
+                <w:b/>
+                <w:sz w:val="28"/>
+                <w:szCs w:val="28"/>
+                <w:lang w:val="pt-PT"/>
+              </w:rPr>
+              <w:t>Pós condições</w:t>
+            </w:r>
+          </w:p>
+          <w:p>
+            <w:pPr>
+              <w:rPr>
+                <w:sz w:val="28"/>
+                <w:szCs w:val="28"/>
+                <w:lang w:val="pt-PT"/>
+              </w:rPr>
+            </w:pPr>
+            <w:r>
+              <w:rPr>
+                <w:sz w:val="28"/>
+                <w:szCs w:val="28"/>
+                <w:lang w:val="pt-PT"/>
+              </w:rPr>
+              <w:t xml:space="preserve">O sistema confirma, </w:t>
+            </w:r>
+            <w:r>
+              <w:rPr>
+                <w:sz w:val="28"/>
+                <w:szCs w:val="28"/>
+                <w:lang w:val="pt-PT"/>
+              </w:rPr>
+              <w:t>valida,</w:t>
+            </w:r>
+            <w:r>
+              <w:rPr>
+                <w:sz w:val="28"/>
+                <w:szCs w:val="28"/>
+                <w:lang w:val="pt-PT"/>
+              </w:rPr>
+              <w:t xml:space="preserve"> armazena</w:t>
+            </w:r>
+            <w:r>
+              <w:rPr>
+                <w:sz w:val="28"/>
+                <w:szCs w:val="28"/>
+                <w:lang w:val="pt-PT"/>
+              </w:rPr>
+              <w:t xml:space="preserve"> e informa do sucesso da operação relativamente à decisão do FAE no sistema</w:t>
+            </w:r>
+            <w:r>
+              <w:rPr>
+                <w:sz w:val="28"/>
+                <w:szCs w:val="28"/>
+                <w:lang w:val="pt-PT"/>
+              </w:rPr>
+              <w:t>.</w:t>
+            </w:r>
+          </w:p>
+          <w:p>
+            <w:pPr>
+              <w:rPr>
+                <w:sz w:val="28"/>
+                <w:szCs w:val="28"/>
+                <w:lang w:val="pt-PT"/>
+              </w:rPr>
+            </w:pPr>
+          </w:p>
+          <w:p>
+            <w:pPr>
+              <w:rPr>
+                <w:b/>
+                <w:sz w:val="28"/>
+                <w:szCs w:val="28"/>
+                <w:lang w:val="pt-PT"/>
+              </w:rPr>
+            </w:pPr>
+            <w:r>
+              <w:rPr>
+                <w:b/>
+                <w:sz w:val="28"/>
+                <w:szCs w:val="28"/>
+                <w:lang w:val="pt-PT"/>
+              </w:rPr>
+              <w:t>Fluxo básico</w:t>
+            </w:r>
+          </w:p>
+          <w:p>
+            <w:pPr>
+              <w:rPr>
+                <w:sz w:val="28"/>
+                <w:szCs w:val="28"/>
+                <w:lang w:val="pt-PT"/>
+              </w:rPr>
+            </w:pPr>
+            <w:r>
+              <w:rPr>
+                <w:sz w:val="28"/>
+                <w:szCs w:val="28"/>
+                <w:lang w:val="pt-PT"/>
+              </w:rPr>
+              <w:t>O FAE inicia no sistema o processo de decisão de candidatura. O sistema disponibiliza as candidaturas nas quais o FAE foi selecionado para decidir. O FAE escolhe uma das candidaturas disponíveis. O sistema disponibiliza os dados relativos à candidatura. O FAE verifica os dados, insere os dados necessários e toma a decisão. O sistema pede confirmação da decisão. O FAE confirma os dados. O sistema valida os dados e informa do sucesso da operação.</w:t>
+            </w:r>
+          </w:p>
+          <w:p>
+            <w:pPr>
+              <w:rPr>
+                <w:sz w:val="28"/>
+                <w:szCs w:val="28"/>
+                <w:lang w:val="pt-PT"/>
+              </w:rPr>
+            </w:pPr>
+          </w:p>
+          <w:p>
+            <w:pPr>
+              <w:rPr>
+                <w:sz w:val="28"/>
+                <w:szCs w:val="28"/>
+                <w:lang w:val="pt-PT"/>
+              </w:rPr>
+            </w:pPr>
+          </w:p>
+          <w:p>
+            <w:pPr>
+              <w:rPr>
+                <w:sz w:val="28"/>
+                <w:szCs w:val="28"/>
+                <w:lang w:val="pt-PT"/>
+              </w:rPr>
+            </w:pPr>
+          </w:p>
+          <w:p>
+            <w:pPr>
+              <w:rPr>
+                <w:b/>
+                <w:sz w:val="28"/>
+                <w:szCs w:val="28"/>
+                <w:lang w:val="pt-PT"/>
+              </w:rPr>
+            </w:pPr>
+            <w:r>
+              <w:rPr>
+                <w:b/>
+                <w:sz w:val="28"/>
+                <w:szCs w:val="28"/>
+                <w:lang w:val="pt-PT"/>
+              </w:rPr>
+              <w:lastRenderedPageBreak/>
+              <w:t>Fluxo(s) alternativos</w:t>
+            </w:r>
+          </w:p>
+          <w:p>
+            <w:pPr>
+              <w:pStyle w:val="ListParagraph"/>
+              <w:numPr>
+                <w:ilvl w:val="0"/>
+                <w:numId w:val="10"/>
+              </w:numPr>
+              <w:rPr>
+                <w:sz w:val="28"/>
+                <w:szCs w:val="28"/>
+                <w:lang w:val="pt-PT"/>
+              </w:rPr>
+            </w:pPr>
+            <w:r>
+              <w:rPr>
+                <w:sz w:val="28"/>
+                <w:szCs w:val="28"/>
+                <w:lang w:val="pt-PT"/>
+              </w:rPr>
+              <w:t xml:space="preserve">O </w:t>
+            </w:r>
+            <w:r>
+              <w:rPr>
+                <w:sz w:val="28"/>
+                <w:szCs w:val="28"/>
+                <w:lang w:val="pt-PT"/>
+              </w:rPr>
+              <w:t>FAE</w:t>
+            </w:r>
+            <w:r>
+              <w:rPr>
+                <w:sz w:val="28"/>
+                <w:szCs w:val="28"/>
+                <w:lang w:val="pt-PT"/>
+              </w:rPr>
+              <w:t xml:space="preserve"> solicita o cancelamento da operação.</w:t>
+            </w:r>
+          </w:p>
+          <w:p>
+            <w:pPr>
+              <w:pStyle w:val="ListParagraph"/>
+              <w:numPr>
+                <w:ilvl w:val="0"/>
+                <w:numId w:val="2"/>
+              </w:numPr>
+              <w:rPr>
+                <w:sz w:val="28"/>
+                <w:szCs w:val="28"/>
+                <w:lang w:val="pt-PT"/>
+              </w:rPr>
+            </w:pPr>
+            <w:r>
+              <w:rPr>
+                <w:sz w:val="28"/>
+                <w:szCs w:val="28"/>
+                <w:lang w:val="pt-PT"/>
+              </w:rPr>
+              <w:t>O caso de uso termina.</w:t>
+            </w:r>
+          </w:p>
+          <w:p>
+            <w:pPr>
+              <w:rPr>
+                <w:sz w:val="28"/>
+                <w:szCs w:val="28"/>
+                <w:lang w:val="pt-PT"/>
+              </w:rPr>
+            </w:pPr>
+          </w:p>
+          <w:p>
+            <w:pPr>
+              <w:rPr>
+                <w:sz w:val="28"/>
+                <w:szCs w:val="28"/>
+                <w:lang w:val="pt-PT"/>
+              </w:rPr>
+            </w:pPr>
+            <w:r>
+              <w:rPr>
+                <w:sz w:val="28"/>
+                <w:szCs w:val="28"/>
+                <w:lang w:val="pt-PT"/>
+              </w:rPr>
+              <w:t xml:space="preserve">     b) Dados mínimos obrigatórios em falta.</w:t>
+            </w:r>
+          </w:p>
+          <w:p>
+            <w:pPr>
+              <w:ind w:left="1080"/>
+              <w:rPr>
+                <w:sz w:val="28"/>
+                <w:szCs w:val="28"/>
+                <w:lang w:val="pt-PT"/>
+              </w:rPr>
+            </w:pPr>
+            <w:r>
+              <w:rPr>
+                <w:sz w:val="28"/>
+                <w:szCs w:val="28"/>
+                <w:lang w:val="pt-PT"/>
+              </w:rPr>
+              <w:t xml:space="preserve">1b) </w:t>
+            </w:r>
+            <w:r>
+              <w:rPr>
+                <w:sz w:val="28"/>
+                <w:szCs w:val="28"/>
+                <w:lang w:val="pt-PT"/>
+              </w:rPr>
+              <w:t>O sistema informa as escolhas(dados) em falta.</w:t>
+            </w:r>
+          </w:p>
+          <w:p>
+            <w:pPr>
+              <w:ind w:left="1080"/>
+              <w:rPr>
+                <w:sz w:val="28"/>
+                <w:szCs w:val="28"/>
+                <w:lang w:val="pt-PT"/>
+              </w:rPr>
+            </w:pPr>
+            <w:r>
+              <w:rPr>
+                <w:sz w:val="28"/>
+                <w:szCs w:val="28"/>
+                <w:lang w:val="pt-PT"/>
+              </w:rPr>
+              <w:t xml:space="preserve">2b) </w:t>
+            </w:r>
+            <w:r>
+              <w:rPr>
+                <w:sz w:val="28"/>
+                <w:szCs w:val="28"/>
+                <w:lang w:val="pt-PT"/>
+              </w:rPr>
+              <w:t>O sistema permite a escolha(s)(introdução de dados).</w:t>
+            </w:r>
+          </w:p>
+          <w:p>
+            <w:pPr>
+              <w:pStyle w:val="ListParagraph"/>
+              <w:ind w:left="1440"/>
+              <w:rPr>
+                <w:sz w:val="28"/>
+                <w:szCs w:val="28"/>
+                <w:lang w:val="pt-PT"/>
+              </w:rPr>
+            </w:pPr>
+            <w:r>
+              <w:rPr>
+                <w:sz w:val="28"/>
+                <w:szCs w:val="28"/>
+                <w:lang w:val="pt-PT"/>
+              </w:rPr>
+              <w:t>2.1b) Se o organizador não faz a(s) escolha(s). O caso de uso termina.</w:t>
+            </w:r>
+          </w:p>
+          <w:p>
+            <w:pPr>
+              <w:ind w:left="360"/>
+              <w:rPr>
+                <w:sz w:val="28"/>
+                <w:szCs w:val="28"/>
+                <w:lang w:val="pt-PT"/>
+              </w:rPr>
+            </w:pPr>
+            <w:r>
+              <w:rPr>
+                <w:sz w:val="28"/>
+                <w:szCs w:val="28"/>
+                <w:lang w:val="pt-PT"/>
+              </w:rPr>
+              <w:t xml:space="preserve"> </w:t>
+            </w:r>
+          </w:p>
+          <w:p>
+            <w:pPr>
+              <w:pStyle w:val="ListParagraph"/>
+              <w:rPr>
+                <w:sz w:val="28"/>
+                <w:szCs w:val="28"/>
+                <w:lang w:val="pt-PT"/>
+              </w:rPr>
+            </w:pPr>
+            <w:r>
+              <w:rPr>
+                <w:sz w:val="28"/>
+                <w:szCs w:val="28"/>
+                <w:lang w:val="pt-PT"/>
+              </w:rPr>
+              <w:t xml:space="preserve">  </w:t>
+            </w:r>
+          </w:p>
+        </w:tc>
+      </w:tr>
+      <w:tr>
+        <w:trPr>
+          <w:trHeight w:val="3570"/>
+        </w:trPr>
+        <w:tc>
+          <w:tcPr>
+            <w:tcW w:w="9450" w:type="dxa"/>
+          </w:tcPr>
+          <w:p>
+            <w:pPr>
+              <w:rPr>
+                <w:b/>
+                <w:sz w:val="28"/>
+                <w:szCs w:val="28"/>
+                <w:lang w:val="pt-PT"/>
+              </w:rPr>
+            </w:pPr>
+            <w:r>
+              <w:rPr>
+                <w:b/>
+                <w:sz w:val="28"/>
+                <w:szCs w:val="28"/>
+                <w:lang w:val="pt-PT"/>
+              </w:rPr>
+              <w:lastRenderedPageBreak/>
+              <w:t>Requisitos especiais</w:t>
+            </w:r>
+          </w:p>
+          <w:p>
+            <w:pPr>
+              <w:pStyle w:val="ListParagraph"/>
+              <w:numPr>
+                <w:ilvl w:val="0"/>
+                <w:numId w:val="7"/>
+              </w:numPr>
+              <w:rPr>
+                <w:b/>
+                <w:sz w:val="28"/>
+                <w:szCs w:val="28"/>
+                <w:lang w:val="pt-PT"/>
+              </w:rPr>
+            </w:pPr>
+          </w:p>
+          <w:p>
+            <w:pPr>
+              <w:rPr>
+                <w:b/>
+                <w:sz w:val="28"/>
+                <w:szCs w:val="28"/>
+                <w:lang w:val="pt-PT"/>
+              </w:rPr>
+            </w:pPr>
+          </w:p>
+          <w:p>
+            <w:pPr>
+              <w:pStyle w:val="Heading2"/>
+              <w:shd w:val="clear" w:color="auto" w:fill="FFFFFF"/>
+              <w:spacing w:before="300" w:beforeAutospacing="0" w:after="0" w:afterAutospacing="0"/>
+              <w:rPr>
+                <w:rFonts w:asciiTheme="minorHAnsi" w:hAnsiTheme="minorHAnsi"/>
+                <w:sz w:val="28"/>
+                <w:szCs w:val="28"/>
+              </w:rPr>
+            </w:pPr>
+            <w:r>
+              <w:rPr>
+                <w:rFonts w:asciiTheme="minorHAnsi" w:hAnsiTheme="minorHAnsi"/>
+                <w:sz w:val="28"/>
+                <w:szCs w:val="28"/>
+              </w:rPr>
+              <w:t>Lista de variações em tecnologias e dados</w:t>
+            </w:r>
+          </w:p>
+          <w:p>
+            <w:pPr>
+              <w:pStyle w:val="Heading2"/>
+              <w:shd w:val="clear" w:color="auto" w:fill="FFFFFF"/>
+              <w:spacing w:before="300" w:beforeAutospacing="0" w:after="0" w:afterAutospacing="0"/>
+              <w:rPr>
+                <w:rFonts w:asciiTheme="minorHAnsi" w:hAnsiTheme="minorHAnsi"/>
+                <w:sz w:val="28"/>
+                <w:szCs w:val="28"/>
+              </w:rPr>
+            </w:pPr>
+            <w:r>
+              <w:rPr>
+                <w:rFonts w:asciiTheme="minorHAnsi" w:hAnsiTheme="minorHAnsi"/>
+                <w:sz w:val="28"/>
+                <w:szCs w:val="28"/>
+              </w:rPr>
+              <w:t xml:space="preserve">     -</w:t>
+            </w:r>
+          </w:p>
+          <w:p>
+            <w:pPr>
+              <w:pStyle w:val="Heading2"/>
+              <w:shd w:val="clear" w:color="auto" w:fill="FFFFFF"/>
+              <w:spacing w:before="300" w:beforeAutospacing="0" w:after="0" w:afterAutospacing="0"/>
+              <w:rPr>
+                <w:rFonts w:asciiTheme="minorHAnsi" w:hAnsiTheme="minorHAnsi"/>
+                <w:sz w:val="28"/>
+                <w:szCs w:val="28"/>
+              </w:rPr>
+            </w:pPr>
+            <w:r>
+              <w:rPr>
+                <w:rFonts w:asciiTheme="minorHAnsi" w:hAnsiTheme="minorHAnsi"/>
+                <w:sz w:val="28"/>
+                <w:szCs w:val="28"/>
+              </w:rPr>
+              <w:t>Frequência de Ocorrência</w:t>
+            </w:r>
+          </w:p>
+          <w:p>
+            <w:pPr>
+              <w:pStyle w:val="Heading2"/>
+              <w:shd w:val="clear" w:color="auto" w:fill="FFFFFF"/>
+              <w:spacing w:before="300" w:beforeAutospacing="0" w:after="0" w:afterAutospacing="0"/>
+              <w:rPr>
+                <w:rFonts w:asciiTheme="minorHAnsi" w:hAnsiTheme="minorHAnsi"/>
+                <w:sz w:val="28"/>
+                <w:szCs w:val="28"/>
+              </w:rPr>
+            </w:pPr>
+            <w:r>
+              <w:rPr>
+                <w:rFonts w:asciiTheme="minorHAnsi" w:hAnsiTheme="minorHAnsi"/>
+                <w:sz w:val="28"/>
+                <w:szCs w:val="28"/>
+              </w:rPr>
+              <w:t xml:space="preserve">     -</w:t>
+            </w:r>
+          </w:p>
+          <w:p>
+            <w:pPr>
+              <w:pStyle w:val="Heading2"/>
+              <w:shd w:val="clear" w:color="auto" w:fill="FFFFFF"/>
+              <w:spacing w:before="300" w:beforeAutospacing="0" w:after="0" w:afterAutospacing="0"/>
+              <w:rPr>
+                <w:rFonts w:asciiTheme="minorHAnsi" w:hAnsiTheme="minorHAnsi"/>
+                <w:sz w:val="28"/>
+                <w:szCs w:val="28"/>
+              </w:rPr>
+            </w:pPr>
+            <w:r>
+              <w:rPr>
+                <w:rFonts w:asciiTheme="minorHAnsi" w:hAnsiTheme="minorHAnsi"/>
+                <w:sz w:val="28"/>
+                <w:szCs w:val="28"/>
+              </w:rPr>
+              <w:t>Questões em aberto</w:t>
+            </w:r>
+          </w:p>
+          <w:p>
+            <w:pPr>
+              <w:pStyle w:val="Heading2"/>
+              <w:numPr>
+                <w:ilvl w:val="0"/>
+                <w:numId w:val="7"/>
+              </w:numPr>
+              <w:shd w:val="clear" w:color="auto" w:fill="FFFFFF"/>
+              <w:spacing w:before="300" w:beforeAutospacing="0" w:after="0" w:afterAutospacing="0"/>
+              <w:rPr>
+                <w:rFonts w:asciiTheme="minorHAnsi" w:hAnsiTheme="minorHAnsi"/>
+                <w:color w:val="FF0000"/>
+                <w:sz w:val="28"/>
+                <w:szCs w:val="28"/>
+              </w:rPr>
+            </w:pPr>
+            <w:r>
+              <w:rPr>
+                <w:rFonts w:asciiTheme="minorHAnsi" w:hAnsiTheme="minorHAnsi"/>
+                <w:b w:val="0"/>
+                <w:color w:val="FF0000"/>
+                <w:sz w:val="28"/>
+                <w:szCs w:val="28"/>
+              </w:rPr>
+              <w:t>Possível disponibilização de candidaturas nas quais o FAE foi seleccionado</w:t>
+            </w:r>
+            <w:r>
+              <w:rPr>
+                <w:rFonts w:asciiTheme="minorHAnsi" w:hAnsiTheme="minorHAnsi"/>
+                <w:b w:val="0"/>
+                <w:color w:val="FF0000"/>
+                <w:sz w:val="28"/>
+                <w:szCs w:val="28"/>
+              </w:rPr>
+              <w:t>, mesmo que não haja eventos registados no sistema?</w:t>
+            </w:r>
+          </w:p>
+          <w:p>
+            <w:pPr>
+              <w:pStyle w:val="Heading2"/>
+              <w:numPr>
+                <w:ilvl w:val="0"/>
+                <w:numId w:val="7"/>
+              </w:numPr>
+              <w:shd w:val="clear" w:color="auto" w:fill="FFFFFF"/>
+              <w:spacing w:before="300" w:beforeAutospacing="0" w:after="0" w:afterAutospacing="0"/>
+              <w:rPr>
+                <w:rFonts w:asciiTheme="minorHAnsi" w:hAnsiTheme="minorHAnsi"/>
+                <w:sz w:val="28"/>
+                <w:szCs w:val="28"/>
+              </w:rPr>
+            </w:pPr>
+            <w:r>
+              <w:rPr>
+                <w:rFonts w:asciiTheme="minorHAnsi" w:hAnsiTheme="minorHAnsi"/>
+                <w:b w:val="0"/>
+                <w:sz w:val="28"/>
+                <w:szCs w:val="28"/>
+              </w:rPr>
+              <w:t>Qual a frequência de ocorrência deste caso de uso?</w:t>
+            </w:r>
+          </w:p>
+          <w:p>
+            <w:pPr>
+              <w:pStyle w:val="Heading2"/>
+              <w:numPr>
+                <w:ilvl w:val="0"/>
+                <w:numId w:val="7"/>
+              </w:numPr>
+              <w:shd w:val="clear" w:color="auto" w:fill="FFFFFF"/>
+              <w:spacing w:before="300" w:beforeAutospacing="0" w:after="0" w:afterAutospacing="0"/>
+              <w:rPr>
+                <w:b w:val="0"/>
+                <w:sz w:val="28"/>
+                <w:szCs w:val="28"/>
+              </w:rPr>
+            </w:pPr>
+            <w:r>
+              <w:rPr>
+                <w:rFonts w:asciiTheme="minorHAnsi" w:hAnsiTheme="minorHAnsi"/>
+                <w:b w:val="0"/>
+                <w:sz w:val="28"/>
+                <w:szCs w:val="28"/>
+              </w:rPr>
+              <w:lastRenderedPageBreak/>
+              <w:t>Alguem deve ser not</w:t>
+            </w:r>
+            <w:r>
+              <w:rPr>
+                <w:rFonts w:asciiTheme="minorHAnsi" w:hAnsiTheme="minorHAnsi"/>
+                <w:b w:val="0"/>
+                <w:sz w:val="28"/>
+                <w:szCs w:val="28"/>
+              </w:rPr>
+              <w:t xml:space="preserve">ificado da decisão </w:t>
+            </w:r>
+            <w:r>
+              <w:rPr>
+                <w:rFonts w:asciiTheme="minorHAnsi" w:hAnsiTheme="minorHAnsi"/>
+                <w:b w:val="0"/>
+                <w:sz w:val="28"/>
+                <w:szCs w:val="28"/>
+              </w:rPr>
+              <w:t xml:space="preserve">(registo) do FAE </w:t>
+            </w:r>
+            <w:r>
+              <w:rPr>
+                <w:rFonts w:asciiTheme="minorHAnsi" w:hAnsiTheme="minorHAnsi"/>
+                <w:b w:val="0"/>
+                <w:sz w:val="28"/>
+                <w:szCs w:val="28"/>
+              </w:rPr>
+              <w:t>relativamente às candidaturas</w:t>
+            </w:r>
+            <w:r>
+              <w:rPr>
+                <w:rFonts w:asciiTheme="minorHAnsi" w:hAnsiTheme="minorHAnsi"/>
+                <w:b w:val="0"/>
+                <w:sz w:val="28"/>
+                <w:szCs w:val="28"/>
+              </w:rPr>
+              <w:t xml:space="preserve"> no sistema como, por exemplo, o organizador</w:t>
+            </w:r>
+            <w:bookmarkStart w:id="0" w:name="_GoBack"/>
+            <w:bookmarkEnd w:id="0"/>
+            <w:r>
+              <w:rPr>
+                <w:rFonts w:asciiTheme="minorHAnsi" w:hAnsiTheme="minorHAnsi"/>
+                <w:b w:val="0"/>
+                <w:sz w:val="28"/>
+                <w:szCs w:val="28"/>
+              </w:rPr>
+              <w:t xml:space="preserve"> ou/e gestor de exposições?</w:t>
+            </w:r>
+          </w:p>
+        </w:tc>
+      </w:tr>
+      <w:tr>
+        <w:trPr>
+          <w:trHeight w:val="3570"/>
+        </w:trPr>
+        <w:tc>
+          <w:tcPr>
+            <w:tcW w:w="9450" w:type="dxa"/>
+          </w:tcPr>
+          <w:p>
+            <w:pPr>
+              <w:rPr>
+                <w:b/>
+                <w:sz w:val="28"/>
+                <w:szCs w:val="28"/>
+                <w:lang w:val="pt-PT"/>
+              </w:rPr>
+            </w:pPr>
+          </w:p>
+        </w:tc>
+      </w:tr>
+    </w:tbl>
+    <w:p>
+      <w:pPr>
+        <w:rPr>
+          <w:b/>
+          <w:sz w:val="36"/>
+          <w:szCs w:val="36"/>
+          <w:lang w:val="pt-PT"/>
+        </w:rPr>
+      </w:pPr>
+    </w:p>
+    <w:p>
+      <w:pPr>
+        <w:rPr>
+          <w:b/>
+          <w:sz w:val="36"/>
+          <w:szCs w:val="36"/>
+          <w:lang w:val="pt-PT"/>
+        </w:rPr>
+      </w:pPr>
+    </w:p>
     <w:sectPr>
       <w:pgSz w:w="12240" w:h="15840"/>
       <w:pgMar w:top="1417" w:right="1701" w:bottom="1417" w:left="1701" w:header="708" w:footer="708" w:gutter="0"/>
@@ -656,11 +3974,813 @@
       </w:rPr>
     </w:lvl>
   </w:abstractNum>
+  <w:abstractNum w:abstractNumId="2" w15:restartNumberingAfterBreak="0">
+    <w:nsid w:val="11B909B9"/>
+    <w:multiLevelType w:val="hybridMultilevel"/>
+    <w:tmpl w:val="D9F08EBC"/>
+    <w:lvl w:ilvl="0" w:tplc="08160017">
+      <w:start w:val="2"/>
+      <w:numFmt w:val="lowerLetter"/>
+      <w:lvlText w:val="%1)"/>
+      <w:lvlJc w:val="left"/>
+      <w:pPr>
+        <w:ind w:left="720" w:hanging="360"/>
+      </w:pPr>
+      <w:rPr>
+        <w:rFonts w:hint="default"/>
+      </w:rPr>
+    </w:lvl>
+    <w:lvl w:ilvl="1" w:tplc="08160019" w:tentative="1">
+      <w:start w:val="1"/>
+      <w:numFmt w:val="lowerLetter"/>
+      <w:lvlText w:val="%2."/>
+      <w:lvlJc w:val="left"/>
+      <w:pPr>
+        <w:ind w:left="1440" w:hanging="360"/>
+      </w:pPr>
+    </w:lvl>
+    <w:lvl w:ilvl="2" w:tplc="0816001B" w:tentative="1">
+      <w:start w:val="1"/>
+      <w:numFmt w:val="lowerRoman"/>
+      <w:lvlText w:val="%3."/>
+      <w:lvlJc w:val="right"/>
+      <w:pPr>
+        <w:ind w:left="2160" w:hanging="180"/>
+      </w:pPr>
+    </w:lvl>
+    <w:lvl w:ilvl="3" w:tplc="0816000F" w:tentative="1">
+      <w:start w:val="1"/>
+      <w:numFmt w:val="decimal"/>
+      <w:lvlText w:val="%4."/>
+      <w:lvlJc w:val="left"/>
+      <w:pPr>
+        <w:ind w:left="2880" w:hanging="360"/>
+      </w:pPr>
+    </w:lvl>
+    <w:lvl w:ilvl="4" w:tplc="08160019" w:tentative="1">
+      <w:start w:val="1"/>
+      <w:numFmt w:val="lowerLetter"/>
+      <w:lvlText w:val="%5."/>
+      <w:lvlJc w:val="left"/>
+      <w:pPr>
+        <w:ind w:left="3600" w:hanging="360"/>
+      </w:pPr>
+    </w:lvl>
+    <w:lvl w:ilvl="5" w:tplc="0816001B" w:tentative="1">
+      <w:start w:val="1"/>
+      <w:numFmt w:val="lowerRoman"/>
+      <w:lvlText w:val="%6."/>
+      <w:lvlJc w:val="right"/>
+      <w:pPr>
+        <w:ind w:left="4320" w:hanging="180"/>
+      </w:pPr>
+    </w:lvl>
+    <w:lvl w:ilvl="6" w:tplc="0816000F" w:tentative="1">
+      <w:start w:val="1"/>
+      <w:numFmt w:val="decimal"/>
+      <w:lvlText w:val="%7."/>
+      <w:lvlJc w:val="left"/>
+      <w:pPr>
+        <w:ind w:left="5040" w:hanging="360"/>
+      </w:pPr>
+    </w:lvl>
+    <w:lvl w:ilvl="7" w:tplc="08160019" w:tentative="1">
+      <w:start w:val="1"/>
+      <w:numFmt w:val="lowerLetter"/>
+      <w:lvlText w:val="%8."/>
+      <w:lvlJc w:val="left"/>
+      <w:pPr>
+        <w:ind w:left="5760" w:hanging="360"/>
+      </w:pPr>
+    </w:lvl>
+    <w:lvl w:ilvl="8" w:tplc="0816001B" w:tentative="1">
+      <w:start w:val="1"/>
+      <w:numFmt w:val="lowerRoman"/>
+      <w:lvlText w:val="%9."/>
+      <w:lvlJc w:val="right"/>
+      <w:pPr>
+        <w:ind w:left="6480" w:hanging="180"/>
+      </w:pPr>
+    </w:lvl>
+  </w:abstractNum>
+  <w:abstractNum w:abstractNumId="3" w15:restartNumberingAfterBreak="0">
+    <w:nsid w:val="248D6CCC"/>
+    <w:multiLevelType w:val="hybridMultilevel"/>
+    <w:tmpl w:val="600ACBF8"/>
+    <w:lvl w:ilvl="0" w:tplc="3DB6D784">
+      <w:start w:val="1"/>
+      <w:numFmt w:val="bullet"/>
+      <w:lvlText w:val=""/>
+      <w:lvlJc w:val="left"/>
+      <w:pPr>
+        <w:ind w:left="720" w:hanging="360"/>
+      </w:pPr>
+      <w:rPr>
+        <w:rFonts w:ascii="Symbol" w:hAnsi="Symbol" w:hint="default"/>
+      </w:rPr>
+    </w:lvl>
+    <w:lvl w:ilvl="1" w:tplc="08160003" w:tentative="1">
+      <w:start w:val="1"/>
+      <w:numFmt w:val="bullet"/>
+      <w:lvlText w:val="o"/>
+      <w:lvlJc w:val="left"/>
+      <w:pPr>
+        <w:ind w:left="1440" w:hanging="360"/>
+      </w:pPr>
+      <w:rPr>
+        <w:rFonts w:ascii="Courier New" w:hAnsi="Courier New" w:cs="Courier New" w:hint="default"/>
+      </w:rPr>
+    </w:lvl>
+    <w:lvl w:ilvl="2" w:tplc="08160005" w:tentative="1">
+      <w:start w:val="1"/>
+      <w:numFmt w:val="bullet"/>
+      <w:lvlText w:val=""/>
+      <w:lvlJc w:val="left"/>
+      <w:pPr>
+        <w:ind w:left="2160" w:hanging="360"/>
+      </w:pPr>
+      <w:rPr>
+        <w:rFonts w:ascii="Wingdings" w:hAnsi="Wingdings" w:hint="default"/>
+      </w:rPr>
+    </w:lvl>
+    <w:lvl w:ilvl="3" w:tplc="08160001" w:tentative="1">
+      <w:start w:val="1"/>
+      <w:numFmt w:val="bullet"/>
+      <w:lvlText w:val=""/>
+      <w:lvlJc w:val="left"/>
+      <w:pPr>
+        <w:ind w:left="2880" w:hanging="360"/>
+      </w:pPr>
+      <w:rPr>
+        <w:rFonts w:ascii="Symbol" w:hAnsi="Symbol" w:hint="default"/>
+      </w:rPr>
+    </w:lvl>
+    <w:lvl w:ilvl="4" w:tplc="08160003" w:tentative="1">
+      <w:start w:val="1"/>
+      <w:numFmt w:val="bullet"/>
+      <w:lvlText w:val="o"/>
+      <w:lvlJc w:val="left"/>
+      <w:pPr>
+        <w:ind w:left="3600" w:hanging="360"/>
+      </w:pPr>
+      <w:rPr>
+        <w:rFonts w:ascii="Courier New" w:hAnsi="Courier New" w:cs="Courier New" w:hint="default"/>
+      </w:rPr>
+    </w:lvl>
+    <w:lvl w:ilvl="5" w:tplc="08160005" w:tentative="1">
+      <w:start w:val="1"/>
+      <w:numFmt w:val="bullet"/>
+      <w:lvlText w:val=""/>
+      <w:lvlJc w:val="left"/>
+      <w:pPr>
+        <w:ind w:left="4320" w:hanging="360"/>
+      </w:pPr>
+      <w:rPr>
+        <w:rFonts w:ascii="Wingdings" w:hAnsi="Wingdings" w:hint="default"/>
+      </w:rPr>
+    </w:lvl>
+    <w:lvl w:ilvl="6" w:tplc="08160001" w:tentative="1">
+      <w:start w:val="1"/>
+      <w:numFmt w:val="bullet"/>
+      <w:lvlText w:val=""/>
+      <w:lvlJc w:val="left"/>
+      <w:pPr>
+        <w:ind w:left="5040" w:hanging="360"/>
+      </w:pPr>
+      <w:rPr>
+        <w:rFonts w:ascii="Symbol" w:hAnsi="Symbol" w:hint="default"/>
+      </w:rPr>
+    </w:lvl>
+    <w:lvl w:ilvl="7" w:tplc="08160003" w:tentative="1">
+      <w:start w:val="1"/>
+      <w:numFmt w:val="bullet"/>
+      <w:lvlText w:val="o"/>
+      <w:lvlJc w:val="left"/>
+      <w:pPr>
+        <w:ind w:left="5760" w:hanging="360"/>
+      </w:pPr>
+      <w:rPr>
+        <w:rFonts w:ascii="Courier New" w:hAnsi="Courier New" w:cs="Courier New" w:hint="default"/>
+      </w:rPr>
+    </w:lvl>
+    <w:lvl w:ilvl="8" w:tplc="08160005" w:tentative="1">
+      <w:start w:val="1"/>
+      <w:numFmt w:val="bullet"/>
+      <w:lvlText w:val=""/>
+      <w:lvlJc w:val="left"/>
+      <w:pPr>
+        <w:ind w:left="6480" w:hanging="360"/>
+      </w:pPr>
+      <w:rPr>
+        <w:rFonts w:ascii="Wingdings" w:hAnsi="Wingdings" w:hint="default"/>
+      </w:rPr>
+    </w:lvl>
+  </w:abstractNum>
+  <w:abstractNum w:abstractNumId="4" w15:restartNumberingAfterBreak="0">
+    <w:nsid w:val="361B6610"/>
+    <w:multiLevelType w:val="hybridMultilevel"/>
+    <w:tmpl w:val="5ECC0FE0"/>
+    <w:lvl w:ilvl="0" w:tplc="0816000F">
+      <w:start w:val="1"/>
+      <w:numFmt w:val="decimal"/>
+      <w:lvlText w:val="%1."/>
+      <w:lvlJc w:val="left"/>
+      <w:pPr>
+        <w:ind w:left="1440" w:hanging="360"/>
+      </w:pPr>
+    </w:lvl>
+    <w:lvl w:ilvl="1" w:tplc="08160019" w:tentative="1">
+      <w:start w:val="1"/>
+      <w:numFmt w:val="lowerLetter"/>
+      <w:lvlText w:val="%2."/>
+      <w:lvlJc w:val="left"/>
+      <w:pPr>
+        <w:ind w:left="2160" w:hanging="360"/>
+      </w:pPr>
+    </w:lvl>
+    <w:lvl w:ilvl="2" w:tplc="0816001B" w:tentative="1">
+      <w:start w:val="1"/>
+      <w:numFmt w:val="lowerRoman"/>
+      <w:lvlText w:val="%3."/>
+      <w:lvlJc w:val="right"/>
+      <w:pPr>
+        <w:ind w:left="2880" w:hanging="180"/>
+      </w:pPr>
+    </w:lvl>
+    <w:lvl w:ilvl="3" w:tplc="0816000F" w:tentative="1">
+      <w:start w:val="1"/>
+      <w:numFmt w:val="decimal"/>
+      <w:lvlText w:val="%4."/>
+      <w:lvlJc w:val="left"/>
+      <w:pPr>
+        <w:ind w:left="3600" w:hanging="360"/>
+      </w:pPr>
+    </w:lvl>
+    <w:lvl w:ilvl="4" w:tplc="08160019" w:tentative="1">
+      <w:start w:val="1"/>
+      <w:numFmt w:val="lowerLetter"/>
+      <w:lvlText w:val="%5."/>
+      <w:lvlJc w:val="left"/>
+      <w:pPr>
+        <w:ind w:left="4320" w:hanging="360"/>
+      </w:pPr>
+    </w:lvl>
+    <w:lvl w:ilvl="5" w:tplc="0816001B" w:tentative="1">
+      <w:start w:val="1"/>
+      <w:numFmt w:val="lowerRoman"/>
+      <w:lvlText w:val="%6."/>
+      <w:lvlJc w:val="right"/>
+      <w:pPr>
+        <w:ind w:left="5040" w:hanging="180"/>
+      </w:pPr>
+    </w:lvl>
+    <w:lvl w:ilvl="6" w:tplc="0816000F" w:tentative="1">
+      <w:start w:val="1"/>
+      <w:numFmt w:val="decimal"/>
+      <w:lvlText w:val="%7."/>
+      <w:lvlJc w:val="left"/>
+      <w:pPr>
+        <w:ind w:left="5760" w:hanging="360"/>
+      </w:pPr>
+    </w:lvl>
+    <w:lvl w:ilvl="7" w:tplc="08160019" w:tentative="1">
+      <w:start w:val="1"/>
+      <w:numFmt w:val="lowerLetter"/>
+      <w:lvlText w:val="%8."/>
+      <w:lvlJc w:val="left"/>
+      <w:pPr>
+        <w:ind w:left="6480" w:hanging="360"/>
+      </w:pPr>
+    </w:lvl>
+    <w:lvl w:ilvl="8" w:tplc="0816001B" w:tentative="1">
+      <w:start w:val="1"/>
+      <w:numFmt w:val="lowerRoman"/>
+      <w:lvlText w:val="%9."/>
+      <w:lvlJc w:val="right"/>
+      <w:pPr>
+        <w:ind w:left="7200" w:hanging="180"/>
+      </w:pPr>
+    </w:lvl>
+  </w:abstractNum>
+  <w:abstractNum w:abstractNumId="5" w15:restartNumberingAfterBreak="0">
+    <w:nsid w:val="3E2F4AA7"/>
+    <w:multiLevelType w:val="hybridMultilevel"/>
+    <w:tmpl w:val="4B80C474"/>
+    <w:lvl w:ilvl="0" w:tplc="3DB6D784">
+      <w:start w:val="1"/>
+      <w:numFmt w:val="bullet"/>
+      <w:lvlText w:val=""/>
+      <w:lvlJc w:val="left"/>
+      <w:pPr>
+        <w:ind w:left="720" w:hanging="360"/>
+      </w:pPr>
+      <w:rPr>
+        <w:rFonts w:ascii="Symbol" w:hAnsi="Symbol" w:hint="default"/>
+      </w:rPr>
+    </w:lvl>
+    <w:lvl w:ilvl="1" w:tplc="08160003" w:tentative="1">
+      <w:start w:val="1"/>
+      <w:numFmt w:val="bullet"/>
+      <w:lvlText w:val="o"/>
+      <w:lvlJc w:val="left"/>
+      <w:pPr>
+        <w:ind w:left="1440" w:hanging="360"/>
+      </w:pPr>
+      <w:rPr>
+        <w:rFonts w:ascii="Courier New" w:hAnsi="Courier New" w:cs="Courier New" w:hint="default"/>
+      </w:rPr>
+    </w:lvl>
+    <w:lvl w:ilvl="2" w:tplc="08160005" w:tentative="1">
+      <w:start w:val="1"/>
+      <w:numFmt w:val="bullet"/>
+      <w:lvlText w:val=""/>
+      <w:lvlJc w:val="left"/>
+      <w:pPr>
+        <w:ind w:left="2160" w:hanging="360"/>
+      </w:pPr>
+      <w:rPr>
+        <w:rFonts w:ascii="Wingdings" w:hAnsi="Wingdings" w:hint="default"/>
+      </w:rPr>
+    </w:lvl>
+    <w:lvl w:ilvl="3" w:tplc="08160001" w:tentative="1">
+      <w:start w:val="1"/>
+      <w:numFmt w:val="bullet"/>
+      <w:lvlText w:val=""/>
+      <w:lvlJc w:val="left"/>
+      <w:pPr>
+        <w:ind w:left="2880" w:hanging="360"/>
+      </w:pPr>
+      <w:rPr>
+        <w:rFonts w:ascii="Symbol" w:hAnsi="Symbol" w:hint="default"/>
+      </w:rPr>
+    </w:lvl>
+    <w:lvl w:ilvl="4" w:tplc="08160003" w:tentative="1">
+      <w:start w:val="1"/>
+      <w:numFmt w:val="bullet"/>
+      <w:lvlText w:val="o"/>
+      <w:lvlJc w:val="left"/>
+      <w:pPr>
+        <w:ind w:left="3600" w:hanging="360"/>
+      </w:pPr>
+      <w:rPr>
+        <w:rFonts w:ascii="Courier New" w:hAnsi="Courier New" w:cs="Courier New" w:hint="default"/>
+      </w:rPr>
+    </w:lvl>
+    <w:lvl w:ilvl="5" w:tplc="08160005" w:tentative="1">
+      <w:start w:val="1"/>
+      <w:numFmt w:val="bullet"/>
+      <w:lvlText w:val=""/>
+      <w:lvlJc w:val="left"/>
+      <w:pPr>
+        <w:ind w:left="4320" w:hanging="360"/>
+      </w:pPr>
+      <w:rPr>
+        <w:rFonts w:ascii="Wingdings" w:hAnsi="Wingdings" w:hint="default"/>
+      </w:rPr>
+    </w:lvl>
+    <w:lvl w:ilvl="6" w:tplc="08160001" w:tentative="1">
+      <w:start w:val="1"/>
+      <w:numFmt w:val="bullet"/>
+      <w:lvlText w:val=""/>
+      <w:lvlJc w:val="left"/>
+      <w:pPr>
+        <w:ind w:left="5040" w:hanging="360"/>
+      </w:pPr>
+      <w:rPr>
+        <w:rFonts w:ascii="Symbol" w:hAnsi="Symbol" w:hint="default"/>
+      </w:rPr>
+    </w:lvl>
+    <w:lvl w:ilvl="7" w:tplc="08160003" w:tentative="1">
+      <w:start w:val="1"/>
+      <w:numFmt w:val="bullet"/>
+      <w:lvlText w:val="o"/>
+      <w:lvlJc w:val="left"/>
+      <w:pPr>
+        <w:ind w:left="5760" w:hanging="360"/>
+      </w:pPr>
+      <w:rPr>
+        <w:rFonts w:ascii="Courier New" w:hAnsi="Courier New" w:cs="Courier New" w:hint="default"/>
+      </w:rPr>
+    </w:lvl>
+    <w:lvl w:ilvl="8" w:tplc="08160005" w:tentative="1">
+      <w:start w:val="1"/>
+      <w:numFmt w:val="bullet"/>
+      <w:lvlText w:val=""/>
+      <w:lvlJc w:val="left"/>
+      <w:pPr>
+        <w:ind w:left="6480" w:hanging="360"/>
+      </w:pPr>
+      <w:rPr>
+        <w:rFonts w:ascii="Wingdings" w:hAnsi="Wingdings" w:hint="default"/>
+      </w:rPr>
+    </w:lvl>
+  </w:abstractNum>
+  <w:abstractNum w:abstractNumId="6" w15:restartNumberingAfterBreak="0">
+    <w:nsid w:val="45EA669B"/>
+    <w:multiLevelType w:val="hybridMultilevel"/>
+    <w:tmpl w:val="43DA70D0"/>
+    <w:lvl w:ilvl="0" w:tplc="0816000F">
+      <w:start w:val="1"/>
+      <w:numFmt w:val="decimal"/>
+      <w:lvlText w:val="%1."/>
+      <w:lvlJc w:val="left"/>
+      <w:pPr>
+        <w:ind w:left="720" w:hanging="360"/>
+      </w:pPr>
+    </w:lvl>
+    <w:lvl w:ilvl="1" w:tplc="08160019" w:tentative="1">
+      <w:start w:val="1"/>
+      <w:numFmt w:val="lowerLetter"/>
+      <w:lvlText w:val="%2."/>
+      <w:lvlJc w:val="left"/>
+      <w:pPr>
+        <w:ind w:left="1440" w:hanging="360"/>
+      </w:pPr>
+    </w:lvl>
+    <w:lvl w:ilvl="2" w:tplc="0816001B" w:tentative="1">
+      <w:start w:val="1"/>
+      <w:numFmt w:val="lowerRoman"/>
+      <w:lvlText w:val="%3."/>
+      <w:lvlJc w:val="right"/>
+      <w:pPr>
+        <w:ind w:left="2160" w:hanging="180"/>
+      </w:pPr>
+    </w:lvl>
+    <w:lvl w:ilvl="3" w:tplc="0816000F" w:tentative="1">
+      <w:start w:val="1"/>
+      <w:numFmt w:val="decimal"/>
+      <w:lvlText w:val="%4."/>
+      <w:lvlJc w:val="left"/>
+      <w:pPr>
+        <w:ind w:left="2880" w:hanging="360"/>
+      </w:pPr>
+    </w:lvl>
+    <w:lvl w:ilvl="4" w:tplc="08160019" w:tentative="1">
+      <w:start w:val="1"/>
+      <w:numFmt w:val="lowerLetter"/>
+      <w:lvlText w:val="%5."/>
+      <w:lvlJc w:val="left"/>
+      <w:pPr>
+        <w:ind w:left="3600" w:hanging="360"/>
+      </w:pPr>
+    </w:lvl>
+    <w:lvl w:ilvl="5" w:tplc="0816001B" w:tentative="1">
+      <w:start w:val="1"/>
+      <w:numFmt w:val="lowerRoman"/>
+      <w:lvlText w:val="%6."/>
+      <w:lvlJc w:val="right"/>
+      <w:pPr>
+        <w:ind w:left="4320" w:hanging="180"/>
+      </w:pPr>
+    </w:lvl>
+    <w:lvl w:ilvl="6" w:tplc="0816000F" w:tentative="1">
+      <w:start w:val="1"/>
+      <w:numFmt w:val="decimal"/>
+      <w:lvlText w:val="%7."/>
+      <w:lvlJc w:val="left"/>
+      <w:pPr>
+        <w:ind w:left="5040" w:hanging="360"/>
+      </w:pPr>
+    </w:lvl>
+    <w:lvl w:ilvl="7" w:tplc="08160019" w:tentative="1">
+      <w:start w:val="1"/>
+      <w:numFmt w:val="lowerLetter"/>
+      <w:lvlText w:val="%8."/>
+      <w:lvlJc w:val="left"/>
+      <w:pPr>
+        <w:ind w:left="5760" w:hanging="360"/>
+      </w:pPr>
+    </w:lvl>
+    <w:lvl w:ilvl="8" w:tplc="0816001B" w:tentative="1">
+      <w:start w:val="1"/>
+      <w:numFmt w:val="lowerRoman"/>
+      <w:lvlText w:val="%9."/>
+      <w:lvlJc w:val="right"/>
+      <w:pPr>
+        <w:ind w:left="6480" w:hanging="180"/>
+      </w:pPr>
+    </w:lvl>
+  </w:abstractNum>
+  <w:abstractNum w:abstractNumId="7" w15:restartNumberingAfterBreak="0">
+    <w:nsid w:val="6BDA5F89"/>
+    <w:multiLevelType w:val="hybridMultilevel"/>
+    <w:tmpl w:val="46082734"/>
+    <w:lvl w:ilvl="0" w:tplc="08160017">
+      <w:start w:val="1"/>
+      <w:numFmt w:val="lowerLetter"/>
+      <w:lvlText w:val="%1)"/>
+      <w:lvlJc w:val="left"/>
+      <w:pPr>
+        <w:ind w:left="720" w:hanging="360"/>
+      </w:pPr>
+      <w:rPr>
+        <w:rFonts w:hint="default"/>
+      </w:rPr>
+    </w:lvl>
+    <w:lvl w:ilvl="1" w:tplc="08160019" w:tentative="1">
+      <w:start w:val="1"/>
+      <w:numFmt w:val="lowerLetter"/>
+      <w:lvlText w:val="%2."/>
+      <w:lvlJc w:val="left"/>
+      <w:pPr>
+        <w:ind w:left="1440" w:hanging="360"/>
+      </w:pPr>
+    </w:lvl>
+    <w:lvl w:ilvl="2" w:tplc="0816001B" w:tentative="1">
+      <w:start w:val="1"/>
+      <w:numFmt w:val="lowerRoman"/>
+      <w:lvlText w:val="%3."/>
+      <w:lvlJc w:val="right"/>
+      <w:pPr>
+        <w:ind w:left="2160" w:hanging="180"/>
+      </w:pPr>
+    </w:lvl>
+    <w:lvl w:ilvl="3" w:tplc="0816000F" w:tentative="1">
+      <w:start w:val="1"/>
+      <w:numFmt w:val="decimal"/>
+      <w:lvlText w:val="%4."/>
+      <w:lvlJc w:val="left"/>
+      <w:pPr>
+        <w:ind w:left="2880" w:hanging="360"/>
+      </w:pPr>
+    </w:lvl>
+    <w:lvl w:ilvl="4" w:tplc="08160019" w:tentative="1">
+      <w:start w:val="1"/>
+      <w:numFmt w:val="lowerLetter"/>
+      <w:lvlText w:val="%5."/>
+      <w:lvlJc w:val="left"/>
+      <w:pPr>
+        <w:ind w:left="3600" w:hanging="360"/>
+      </w:pPr>
+    </w:lvl>
+    <w:lvl w:ilvl="5" w:tplc="0816001B" w:tentative="1">
+      <w:start w:val="1"/>
+      <w:numFmt w:val="lowerRoman"/>
+      <w:lvlText w:val="%6."/>
+      <w:lvlJc w:val="right"/>
+      <w:pPr>
+        <w:ind w:left="4320" w:hanging="180"/>
+      </w:pPr>
+    </w:lvl>
+    <w:lvl w:ilvl="6" w:tplc="0816000F" w:tentative="1">
+      <w:start w:val="1"/>
+      <w:numFmt w:val="decimal"/>
+      <w:lvlText w:val="%7."/>
+      <w:lvlJc w:val="left"/>
+      <w:pPr>
+        <w:ind w:left="5040" w:hanging="360"/>
+      </w:pPr>
+    </w:lvl>
+    <w:lvl w:ilvl="7" w:tplc="08160019" w:tentative="1">
+      <w:start w:val="1"/>
+      <w:numFmt w:val="lowerLetter"/>
+      <w:lvlText w:val="%8."/>
+      <w:lvlJc w:val="left"/>
+      <w:pPr>
+        <w:ind w:left="5760" w:hanging="360"/>
+      </w:pPr>
+    </w:lvl>
+    <w:lvl w:ilvl="8" w:tplc="0816001B" w:tentative="1">
+      <w:start w:val="1"/>
+      <w:numFmt w:val="lowerRoman"/>
+      <w:lvlText w:val="%9."/>
+      <w:lvlJc w:val="right"/>
+      <w:pPr>
+        <w:ind w:left="6480" w:hanging="180"/>
+      </w:pPr>
+    </w:lvl>
+  </w:abstractNum>
+  <w:abstractNum w:abstractNumId="8" w15:restartNumberingAfterBreak="0">
+    <w:nsid w:val="722302D4"/>
+    <w:multiLevelType w:val="hybridMultilevel"/>
+    <w:tmpl w:val="16B0BCE0"/>
+    <w:lvl w:ilvl="0" w:tplc="08160017">
+      <w:start w:val="1"/>
+      <w:numFmt w:val="lowerLetter"/>
+      <w:lvlText w:val="%1)"/>
+      <w:lvlJc w:val="left"/>
+      <w:pPr>
+        <w:ind w:left="720" w:hanging="360"/>
+      </w:pPr>
+      <w:rPr>
+        <w:rFonts w:hint="default"/>
+      </w:rPr>
+    </w:lvl>
+    <w:lvl w:ilvl="1" w:tplc="08160019" w:tentative="1">
+      <w:start w:val="1"/>
+      <w:numFmt w:val="lowerLetter"/>
+      <w:lvlText w:val="%2."/>
+      <w:lvlJc w:val="left"/>
+      <w:pPr>
+        <w:ind w:left="1440" w:hanging="360"/>
+      </w:pPr>
+    </w:lvl>
+    <w:lvl w:ilvl="2" w:tplc="0816001B" w:tentative="1">
+      <w:start w:val="1"/>
+      <w:numFmt w:val="lowerRoman"/>
+      <w:lvlText w:val="%3."/>
+      <w:lvlJc w:val="right"/>
+      <w:pPr>
+        <w:ind w:left="2160" w:hanging="180"/>
+      </w:pPr>
+    </w:lvl>
+    <w:lvl w:ilvl="3" w:tplc="0816000F" w:tentative="1">
+      <w:start w:val="1"/>
+      <w:numFmt w:val="decimal"/>
+      <w:lvlText w:val="%4."/>
+      <w:lvlJc w:val="left"/>
+      <w:pPr>
+        <w:ind w:left="2880" w:hanging="360"/>
+      </w:pPr>
+    </w:lvl>
+    <w:lvl w:ilvl="4" w:tplc="08160019" w:tentative="1">
+      <w:start w:val="1"/>
+      <w:numFmt w:val="lowerLetter"/>
+      <w:lvlText w:val="%5."/>
+      <w:lvlJc w:val="left"/>
+      <w:pPr>
+        <w:ind w:left="3600" w:hanging="360"/>
+      </w:pPr>
+    </w:lvl>
+    <w:lvl w:ilvl="5" w:tplc="0816001B" w:tentative="1">
+      <w:start w:val="1"/>
+      <w:numFmt w:val="lowerRoman"/>
+      <w:lvlText w:val="%6."/>
+      <w:lvlJc w:val="right"/>
+      <w:pPr>
+        <w:ind w:left="4320" w:hanging="180"/>
+      </w:pPr>
+    </w:lvl>
+    <w:lvl w:ilvl="6" w:tplc="0816000F" w:tentative="1">
+      <w:start w:val="1"/>
+      <w:numFmt w:val="decimal"/>
+      <w:lvlText w:val="%7."/>
+      <w:lvlJc w:val="left"/>
+      <w:pPr>
+        <w:ind w:left="5040" w:hanging="360"/>
+      </w:pPr>
+    </w:lvl>
+    <w:lvl w:ilvl="7" w:tplc="08160019" w:tentative="1">
+      <w:start w:val="1"/>
+      <w:numFmt w:val="lowerLetter"/>
+      <w:lvlText w:val="%8."/>
+      <w:lvlJc w:val="left"/>
+      <w:pPr>
+        <w:ind w:left="5760" w:hanging="360"/>
+      </w:pPr>
+    </w:lvl>
+    <w:lvl w:ilvl="8" w:tplc="0816001B" w:tentative="1">
+      <w:start w:val="1"/>
+      <w:numFmt w:val="lowerRoman"/>
+      <w:lvlText w:val="%9."/>
+      <w:lvlJc w:val="right"/>
+      <w:pPr>
+        <w:ind w:left="6480" w:hanging="180"/>
+      </w:pPr>
+    </w:lvl>
+  </w:abstractNum>
+  <w:abstractNum w:abstractNumId="9" w15:restartNumberingAfterBreak="0">
+    <w:nsid w:val="75BF763A"/>
+    <w:multiLevelType w:val="hybridMultilevel"/>
+    <w:tmpl w:val="E0BC26DC"/>
+    <w:lvl w:ilvl="0" w:tplc="08160001">
+      <w:start w:val="1"/>
+      <w:numFmt w:val="bullet"/>
+      <w:lvlText w:val=""/>
+      <w:lvlJc w:val="left"/>
+      <w:pPr>
+        <w:ind w:left="720" w:hanging="360"/>
+      </w:pPr>
+      <w:rPr>
+        <w:rFonts w:ascii="Symbol" w:hAnsi="Symbol" w:hint="default"/>
+      </w:rPr>
+    </w:lvl>
+    <w:lvl w:ilvl="1" w:tplc="08160003" w:tentative="1">
+      <w:start w:val="1"/>
+      <w:numFmt w:val="bullet"/>
+      <w:lvlText w:val="o"/>
+      <w:lvlJc w:val="left"/>
+      <w:pPr>
+        <w:ind w:left="1440" w:hanging="360"/>
+      </w:pPr>
+      <w:rPr>
+        <w:rFonts w:ascii="Courier New" w:hAnsi="Courier New" w:cs="Courier New" w:hint="default"/>
+      </w:rPr>
+    </w:lvl>
+    <w:lvl w:ilvl="2" w:tplc="08160005" w:tentative="1">
+      <w:start w:val="1"/>
+      <w:numFmt w:val="bullet"/>
+      <w:lvlText w:val=""/>
+      <w:lvlJc w:val="left"/>
+      <w:pPr>
+        <w:ind w:left="2160" w:hanging="360"/>
+      </w:pPr>
+      <w:rPr>
+        <w:rFonts w:ascii="Wingdings" w:hAnsi="Wingdings" w:hint="default"/>
+      </w:rPr>
+    </w:lvl>
+    <w:lvl w:ilvl="3" w:tplc="08160001" w:tentative="1">
+      <w:start w:val="1"/>
+      <w:numFmt w:val="bullet"/>
+      <w:lvlText w:val=""/>
+      <w:lvlJc w:val="left"/>
+      <w:pPr>
+        <w:ind w:left="2880" w:hanging="360"/>
+      </w:pPr>
+      <w:rPr>
+        <w:rFonts w:ascii="Symbol" w:hAnsi="Symbol" w:hint="default"/>
+      </w:rPr>
+    </w:lvl>
+    <w:lvl w:ilvl="4" w:tplc="08160003" w:tentative="1">
+      <w:start w:val="1"/>
+      <w:numFmt w:val="bullet"/>
+      <w:lvlText w:val="o"/>
+      <w:lvlJc w:val="left"/>
+      <w:pPr>
+        <w:ind w:left="3600" w:hanging="360"/>
+      </w:pPr>
+      <w:rPr>
+        <w:rFonts w:ascii="Courier New" w:hAnsi="Courier New" w:cs="Courier New" w:hint="default"/>
+      </w:rPr>
+    </w:lvl>
+    <w:lvl w:ilvl="5" w:tplc="08160005" w:tentative="1">
+      <w:start w:val="1"/>
+      <w:numFmt w:val="bullet"/>
+      <w:lvlText w:val=""/>
+      <w:lvlJc w:val="left"/>
+      <w:pPr>
+        <w:ind w:left="4320" w:hanging="360"/>
+      </w:pPr>
+      <w:rPr>
+        <w:rFonts w:ascii="Wingdings" w:hAnsi="Wingdings" w:hint="default"/>
+      </w:rPr>
+    </w:lvl>
+    <w:lvl w:ilvl="6" w:tplc="08160001" w:tentative="1">
+      <w:start w:val="1"/>
+      <w:numFmt w:val="bullet"/>
+      <w:lvlText w:val=""/>
+      <w:lvlJc w:val="left"/>
+      <w:pPr>
+        <w:ind w:left="5040" w:hanging="360"/>
+      </w:pPr>
+      <w:rPr>
+        <w:rFonts w:ascii="Symbol" w:hAnsi="Symbol" w:hint="default"/>
+      </w:rPr>
+    </w:lvl>
+    <w:lvl w:ilvl="7" w:tplc="08160003" w:tentative="1">
+      <w:start w:val="1"/>
+      <w:numFmt w:val="bullet"/>
+      <w:lvlText w:val="o"/>
+      <w:lvlJc w:val="left"/>
+      <w:pPr>
+        <w:ind w:left="5760" w:hanging="360"/>
+      </w:pPr>
+      <w:rPr>
+        <w:rFonts w:ascii="Courier New" w:hAnsi="Courier New" w:cs="Courier New" w:hint="default"/>
+      </w:rPr>
+    </w:lvl>
+    <w:lvl w:ilvl="8" w:tplc="08160005" w:tentative="1">
+      <w:start w:val="1"/>
+      <w:numFmt w:val="bullet"/>
+      <w:lvlText w:val=""/>
+      <w:lvlJc w:val="left"/>
+      <w:pPr>
+        <w:ind w:left="6480" w:hanging="360"/>
+      </w:pPr>
+      <w:rPr>
+        <w:rFonts w:ascii="Wingdings" w:hAnsi="Wingdings" w:hint="default"/>
+      </w:rPr>
+    </w:lvl>
+  </w:abstractNum>
   <w:num w:numId="1">
     <w:abstractNumId w:val="0"/>
   </w:num>
   <w:num w:numId="2">
     <w:abstractNumId w:val="1"/>
+  </w:num>
+  <w:num w:numId="3">
+    <w:abstractNumId w:val="6"/>
+  </w:num>
+  <w:num w:numId="4">
+    <w:abstractNumId w:val="2"/>
+  </w:num>
+  <w:num w:numId="5">
+    <w:abstractNumId w:val="8"/>
+  </w:num>
+  <w:num w:numId="6">
+    <w:abstractNumId w:val="4"/>
+  </w:num>
+  <w:num w:numId="7">
+    <w:abstractNumId w:val="9"/>
+  </w:num>
+  <w:num w:numId="8">
+    <w:abstractNumId w:val="5"/>
+  </w:num>
+  <w:num w:numId="9">
+    <w:abstractNumId w:val="3"/>
+  </w:num>
+  <w:num w:numId="10">
+    <w:abstractNumId w:val="7"/>
   </w:num>
 </w:numbering>
 </file>
@@ -1058,6 +5178,27 @@
   <w:style w:type="paragraph" w:default="1" w:styleId="Normal">
     <w:name w:val="Normal"/>
     <w:qFormat/>
+    <w:rsid w:val="001A7EB5"/>
+  </w:style>
+  <w:style w:type="paragraph" w:styleId="Heading2">
+    <w:name w:val="heading 2"/>
+    <w:basedOn w:val="Normal"/>
+    <w:link w:val="Heading2Char"/>
+    <w:uiPriority w:val="9"/>
+    <w:qFormat/>
+    <w:rsid w:val="001A7EB5"/>
+    <w:pPr>
+      <w:spacing w:before="100" w:beforeAutospacing="1" w:after="100" w:afterAutospacing="1" w:line="240" w:lineRule="auto"/>
+      <w:outlineLvl w:val="1"/>
+    </w:pPr>
+    <w:rPr>
+      <w:rFonts w:ascii="Times New Roman" w:eastAsia="Times New Roman" w:hAnsi="Times New Roman" w:cs="Times New Roman"/>
+      <w:b/>
+      <w:bCs/>
+      <w:sz w:val="36"/>
+      <w:szCs w:val="36"/>
+      <w:lang w:val="pt-PT" w:eastAsia="pt-PT"/>
+    </w:rPr>
   </w:style>
   <w:style w:type="character" w:default="1" w:styleId="DefaultParagraphFont">
     <w:name w:val="Default Paragraph Font"/>
@@ -1096,6 +5237,21 @@
       <w:ind w:left="720"/>
       <w:contextualSpacing/>
     </w:pPr>
+  </w:style>
+  <w:style w:type="character" w:customStyle="1" w:styleId="Heading2Char">
+    <w:name w:val="Heading 2 Char"/>
+    <w:basedOn w:val="DefaultParagraphFont"/>
+    <w:link w:val="Heading2"/>
+    <w:uiPriority w:val="9"/>
+    <w:rsid w:val="001A7EB5"/>
+    <w:rPr>
+      <w:rFonts w:ascii="Times New Roman" w:eastAsia="Times New Roman" w:hAnsi="Times New Roman" w:cs="Times New Roman"/>
+      <w:b/>
+      <w:bCs/>
+      <w:sz w:val="36"/>
+      <w:szCs w:val="36"/>
+      <w:lang w:val="pt-PT" w:eastAsia="pt-PT"/>
+    </w:rPr>
   </w:style>
 </w:styles>
 </file>

</xml_diff>